<commit_message>
documentatie aanpassing (uitkomst voor maatschappij)
</commit_message>
<xml_diff>
--- a/CloudApplications_Documentation (1).docx
+++ b/CloudApplications_Documentation (1).docx
@@ -16,6 +16,7 @@
           <w:r>
             <w:rPr>
               <w:noProof/>
+              <w:lang w:val="nl-BE" w:eastAsia="nl-BE"/>
             </w:rPr>
             <mc:AlternateContent>
               <mc:Choice Requires="wps">
@@ -88,7 +89,7 @@
                   </wp:anchor>
                 </w:drawing>
               </mc:Choice>
-              <mc:Fallback xmlns:cx="http://schemas.microsoft.com/office/drawing/2014/chartex" xmlns:cx1="http://schemas.microsoft.com/office/drawing/2015/9/8/chartex" xmlns:cx2="http://schemas.microsoft.com/office/drawing/2015/10/21/chartex" xmlns:w16se="http://schemas.microsoft.com/office/word/2015/wordml/symex">
+              <mc:Fallback xmlns:w16se="http://schemas.microsoft.com/office/word/2015/wordml/symex" xmlns:cx2="http://schemas.microsoft.com/office/drawing/2015/10/21/chartex" xmlns:cx1="http://schemas.microsoft.com/office/drawing/2015/9/8/chartex" xmlns:cx="http://schemas.microsoft.com/office/drawing/2014/chartex">
                 <w:pict>
                   <v:roundrect w14:anchorId="721A75B7" id="AutoVorm 622" o:spid="_x0000_s1026" style="position:absolute;margin-left:0;margin-top:0;width:561.35pt;height:742.95pt;z-index:251662336;visibility:visible;mso-wrap-style:square;mso-width-percent:920;mso-height-percent:940;mso-wrap-distance-left:9pt;mso-wrap-distance-top:0;mso-wrap-distance-right:9pt;mso-wrap-distance-bottom:0;mso-position-horizontal:center;mso-position-horizontal-relative:page;mso-position-vertical:center;mso-position-vertical-relative:page;mso-width-percent:920;mso-height-percent:940;mso-width-relative:page;mso-height-relative:page;v-text-anchor:top" arcsize="2269f" o:gfxdata="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" o:allowincell="f" filled="f" fillcolor="black">
                     <w10:wrap anchorx="page" anchory="page"/>
@@ -100,6 +101,7 @@
           <w:r>
             <w:rPr>
               <w:noProof/>
+              <w:lang w:val="nl-BE" w:eastAsia="nl-BE"/>
             </w:rPr>
             <mc:AlternateContent>
               <mc:Choice Requires="wps">
@@ -201,7 +203,7 @@
                                     </w:tcPr>
                                     <w:p>
                                       <w:pPr>
-                                        <w:pStyle w:val="Geenafstand"/>
+                                        <w:pStyle w:val="NoSpacing"/>
                                         <w:rPr>
                                           <w:sz w:val="8"/>
                                           <w:szCs w:val="8"/>
@@ -223,7 +225,7 @@
                                     </w:tcPr>
                                     <w:p>
                                       <w:pPr>
-                                        <w:pStyle w:val="Geenafstand"/>
+                                        <w:pStyle w:val="NoSpacing"/>
                                         <w:suppressOverlap/>
                                         <w:jc w:val="center"/>
                                         <w:rPr>
@@ -281,7 +283,7 @@
                                     </w:tcPr>
                                     <w:p>
                                       <w:pPr>
-                                        <w:pStyle w:val="Geenafstand"/>
+                                        <w:pStyle w:val="NoSpacing"/>
                                         <w:rPr>
                                           <w:sz w:val="8"/>
                                           <w:szCs w:val="8"/>
@@ -302,7 +304,7 @@
                                     </w:tcPr>
                                     <w:p>
                                       <w:pPr>
-                                        <w:pStyle w:val="Geenafstand"/>
+                                        <w:pStyle w:val="NoSpacing"/>
                                         <w:suppressOverlap/>
                                         <w:jc w:val="center"/>
                                         <w:rPr>
@@ -328,7 +330,6 @@
                                         </w:sdtPr>
                                         <w:sdtEndPr/>
                                         <w:sdtContent>
-                                          <w:proofErr w:type="spellStart"/>
                                           <w:r>
                                             <w:rPr>
                                               <w:sz w:val="36"/>
@@ -336,7 +337,6 @@
                                             </w:rPr>
                                             <w:t>Automatiseringbab</w:t>
                                           </w:r>
-                                          <w:proofErr w:type="spellEnd"/>
                                         </w:sdtContent>
                                       </w:sdt>
                                     </w:p>
@@ -399,7 +399,7 @@
                               </w:tcPr>
                               <w:p>
                                 <w:pPr>
-                                  <w:pStyle w:val="Geenafstand"/>
+                                  <w:pStyle w:val="NoSpacing"/>
                                   <w:rPr>
                                     <w:sz w:val="8"/>
                                     <w:szCs w:val="8"/>
@@ -421,7 +421,7 @@
                               </w:tcPr>
                               <w:p>
                                 <w:pPr>
-                                  <w:pStyle w:val="Geenafstand"/>
+                                  <w:pStyle w:val="NoSpacing"/>
                                   <w:suppressOverlap/>
                                   <w:jc w:val="center"/>
                                   <w:rPr>
@@ -479,7 +479,7 @@
                               </w:tcPr>
                               <w:p>
                                 <w:pPr>
-                                  <w:pStyle w:val="Geenafstand"/>
+                                  <w:pStyle w:val="NoSpacing"/>
                                   <w:rPr>
                                     <w:sz w:val="8"/>
                                     <w:szCs w:val="8"/>
@@ -500,7 +500,7 @@
                               </w:tcPr>
                               <w:p>
                                 <w:pPr>
-                                  <w:pStyle w:val="Geenafstand"/>
+                                  <w:pStyle w:val="NoSpacing"/>
                                   <w:suppressOverlap/>
                                   <w:jc w:val="center"/>
                                   <w:rPr>
@@ -526,7 +526,6 @@
                                   </w:sdtPr>
                                   <w:sdtEndPr/>
                                   <w:sdtContent>
-                                    <w:proofErr w:type="spellStart"/>
                                     <w:r>
                                       <w:rPr>
                                         <w:sz w:val="36"/>
@@ -534,7 +533,6 @@
                                       </w:rPr>
                                       <w:t>Automatiseringbab</w:t>
                                     </w:r>
-                                    <w:proofErr w:type="spellEnd"/>
                                   </w:sdtContent>
                                 </w:sdt>
                               </w:p>
@@ -553,6 +551,7 @@
           <w:r>
             <w:rPr>
               <w:noProof/>
+              <w:lang w:val="nl-BE" w:eastAsia="nl-BE"/>
             </w:rPr>
             <mc:AlternateContent>
               <mc:Choice Requires="wps">
@@ -623,7 +622,7 @@
                             <w:txbxContent>
                               <w:p>
                                 <w:pPr>
-                                  <w:pStyle w:val="Geenafstand"/>
+                                  <w:pStyle w:val="NoSpacing"/>
                                   <w:spacing w:line="276" w:lineRule="auto"/>
                                   <w:suppressOverlap/>
                                   <w:jc w:val="center"/>
@@ -652,7 +651,7 @@
                               </w:p>
                               <w:p>
                                 <w:pPr>
-                                  <w:pStyle w:val="Geenafstand"/>
+                                  <w:pStyle w:val="NoSpacing"/>
                                   <w:spacing w:line="276" w:lineRule="auto"/>
                                   <w:jc w:val="center"/>
                                 </w:pPr>
@@ -697,7 +696,7 @@
                       <w:txbxContent>
                         <w:p>
                           <w:pPr>
-                            <w:pStyle w:val="Geenafstand"/>
+                            <w:pStyle w:val="NoSpacing"/>
                             <w:spacing w:line="276" w:lineRule="auto"/>
                             <w:suppressOverlap/>
                             <w:jc w:val="center"/>
@@ -726,7 +725,7 @@
                         </w:p>
                         <w:p>
                           <w:pPr>
-                            <w:pStyle w:val="Geenafstand"/>
+                            <w:pStyle w:val="NoSpacing"/>
                             <w:spacing w:line="276" w:lineRule="auto"/>
                             <w:jc w:val="center"/>
                           </w:pPr>
@@ -763,7 +762,7 @@
     </w:p>
     <w:p>
       <w:pPr>
-        <w:pStyle w:val="Titel"/>
+        <w:pStyle w:val="Title"/>
         <w:rPr>
           <w:smallCaps w:val="0"/>
         </w:rPr>
@@ -795,7 +794,7 @@
     </w:p>
     <w:p>
       <w:pPr>
-        <w:pStyle w:val="Ondertitel"/>
+        <w:pStyle w:val="Subtitle"/>
       </w:pPr>
       <w:sdt>
         <w:sdtPr>
@@ -818,7 +817,7 @@
     </w:p>
     <w:p>
       <w:pPr>
-        <w:pStyle w:val="Kop1"/>
+        <w:pStyle w:val="Heading1"/>
       </w:pPr>
       <w:r>
         <w:t>Project Omschrijving</w:t>
@@ -887,7 +886,7 @@
     </w:p>
     <w:p>
       <w:pPr>
-        <w:pStyle w:val="Lijstalinea"/>
+        <w:pStyle w:val="ListParagraph"/>
         <w:numPr>
           <w:ilvl w:val="0"/>
           <w:numId w:val="11"/>
@@ -914,7 +913,7 @@
     </w:p>
     <w:p>
       <w:pPr>
-        <w:pStyle w:val="Lijstalinea"/>
+        <w:pStyle w:val="ListParagraph"/>
         <w:spacing w:after="0" w:line="280" w:lineRule="atLeast"/>
         <w:rPr>
           <w:rFonts w:ascii="Arial" w:eastAsia="Times New Roman" w:hAnsi="Arial"/>
@@ -932,78 +931,12 @@
           <w:sz w:val="20"/>
           <w:szCs w:val="24"/>
         </w:rPr>
-        <w:t xml:space="preserve">Momenteel heeft de opleiding een Exel bestand met data van elke student (naam, promotor, gsm, …) en de link naar zijn online </w:t>
-      </w:r>
-      <w:proofErr w:type="spellStart"/>
-      <w:r>
-        <w:rPr>
-          <w:rFonts w:ascii="Arial" w:eastAsia="Times New Roman" w:hAnsi="Arial"/>
-          <w:i/>
-          <w:color w:val="auto"/>
-          <w:sz w:val="20"/>
-          <w:szCs w:val="24"/>
-        </w:rPr>
-        <w:t>reposetory</w:t>
-      </w:r>
-      <w:proofErr w:type="spellEnd"/>
-      <w:r>
-        <w:rPr>
-          <w:rFonts w:ascii="Arial" w:eastAsia="Times New Roman" w:hAnsi="Arial"/>
-          <w:i/>
-          <w:color w:val="auto"/>
-          <w:sz w:val="20"/>
-          <w:szCs w:val="24"/>
-        </w:rPr>
-        <w:t xml:space="preserve">. Als de leerkracht feedback wilt geven moet deze telkens weer naar het Exel bestand gaan om de link te openen in de browser waarna hij pas feedback kan geven en </w:t>
-      </w:r>
-      <w:proofErr w:type="spellStart"/>
-      <w:r>
-        <w:rPr>
-          <w:rFonts w:ascii="Arial" w:eastAsia="Times New Roman" w:hAnsi="Arial"/>
-          <w:i/>
-          <w:color w:val="auto"/>
-          <w:sz w:val="20"/>
-          <w:szCs w:val="24"/>
-        </w:rPr>
-        <w:t>commiten</w:t>
-      </w:r>
-      <w:proofErr w:type="spellEnd"/>
-      <w:r>
-        <w:rPr>
-          <w:rFonts w:ascii="Arial" w:eastAsia="Times New Roman" w:hAnsi="Arial"/>
-          <w:i/>
-          <w:color w:val="auto"/>
-          <w:sz w:val="20"/>
-          <w:szCs w:val="24"/>
-        </w:rPr>
-        <w:t xml:space="preserve"> op de online </w:t>
-      </w:r>
-      <w:proofErr w:type="spellStart"/>
-      <w:r>
-        <w:rPr>
-          <w:rFonts w:ascii="Arial" w:eastAsia="Times New Roman" w:hAnsi="Arial"/>
-          <w:i/>
-          <w:color w:val="auto"/>
-          <w:sz w:val="20"/>
-          <w:szCs w:val="24"/>
-        </w:rPr>
-        <w:t>reposetory</w:t>
-      </w:r>
-      <w:proofErr w:type="spellEnd"/>
-      <w:r>
-        <w:rPr>
-          <w:rFonts w:ascii="Arial" w:eastAsia="Times New Roman" w:hAnsi="Arial"/>
-          <w:i/>
-          <w:color w:val="auto"/>
-          <w:sz w:val="20"/>
-          <w:szCs w:val="24"/>
-        </w:rPr>
-        <w:t>. Als het aantal leerlingen toeneemt verliest de leerkracht telkens meer tijd.</w:t>
+        <w:t>Momenteel heeft de opleiding een Exel bestand met data van elke student (naam, promotor, gsm, …) en de link naar zijn online reposetory. Als de leerkracht feedback wilt geven moet deze telkens weer naar het Exel bestand gaan om de link te openen in de browser waarna hij pas feedback kan geven en commiten op de online reposetory. Als het aantal leerlingen toeneemt verliest de leerkracht telkens meer tijd.</w:t>
       </w:r>
     </w:p>
     <w:p>
       <w:pPr>
-        <w:pStyle w:val="Lijstalinea"/>
+        <w:pStyle w:val="ListParagraph"/>
         <w:spacing w:after="0" w:line="280" w:lineRule="atLeast"/>
         <w:rPr>
           <w:rFonts w:ascii="Arial" w:eastAsia="Times New Roman" w:hAnsi="Arial"/>
@@ -1016,7 +949,7 @@
     </w:p>
     <w:p>
       <w:pPr>
-        <w:pStyle w:val="Lijstalinea"/>
+        <w:pStyle w:val="ListParagraph"/>
         <w:numPr>
           <w:ilvl w:val="0"/>
           <w:numId w:val="11"/>
@@ -1063,7 +996,7 @@
     </w:p>
     <w:p>
       <w:pPr>
-        <w:pStyle w:val="Lijstalinea"/>
+        <w:pStyle w:val="ListParagraph"/>
         <w:spacing w:after="0" w:line="280" w:lineRule="atLeast"/>
         <w:rPr>
           <w:rFonts w:ascii="Arial" w:eastAsia="Times New Roman" w:hAnsi="Arial"/>
@@ -1081,51 +1014,7 @@
           <w:sz w:val="20"/>
           <w:szCs w:val="24"/>
         </w:rPr>
-        <w:t xml:space="preserve">Het vereenvoudigen van deze onnodige handeling door het maken van een </w:t>
-      </w:r>
-      <w:proofErr w:type="spellStart"/>
-      <w:r>
-        <w:rPr>
-          <w:rFonts w:ascii="Arial" w:eastAsia="Times New Roman" w:hAnsi="Arial"/>
-          <w:i/>
-          <w:color w:val="auto"/>
-          <w:sz w:val="20"/>
-          <w:szCs w:val="24"/>
-        </w:rPr>
-        <w:t>aplicatie</w:t>
-      </w:r>
-      <w:proofErr w:type="spellEnd"/>
-      <w:r>
-        <w:rPr>
-          <w:rFonts w:ascii="Arial" w:eastAsia="Times New Roman" w:hAnsi="Arial"/>
-          <w:i/>
-          <w:color w:val="auto"/>
-          <w:sz w:val="20"/>
-          <w:szCs w:val="24"/>
-        </w:rPr>
-        <w:t xml:space="preserve"> die het opvolgen van online </w:t>
-      </w:r>
-      <w:proofErr w:type="spellStart"/>
-      <w:r>
-        <w:rPr>
-          <w:rFonts w:ascii="Arial" w:eastAsia="Times New Roman" w:hAnsi="Arial"/>
-          <w:i/>
-          <w:color w:val="auto"/>
-          <w:sz w:val="20"/>
-          <w:szCs w:val="24"/>
-        </w:rPr>
-        <w:t>repositorys</w:t>
-      </w:r>
-      <w:proofErr w:type="spellEnd"/>
-      <w:r>
-        <w:rPr>
-          <w:rFonts w:ascii="Arial" w:eastAsia="Times New Roman" w:hAnsi="Arial"/>
-          <w:i/>
-          <w:color w:val="auto"/>
-          <w:sz w:val="20"/>
-          <w:szCs w:val="24"/>
-        </w:rPr>
-        <w:t xml:space="preserve"> snel en overzichtelijk maakt</w:t>
+        <w:t>Het vereenvoudigen van deze onnodige handeling door het maken van een aplicatie die het opvolgen van online repositorys snel en overzichtelijk maakt</w:t>
       </w:r>
       <w:r>
         <w:rPr>
@@ -1135,56 +1024,12 @@
           <w:sz w:val="20"/>
           <w:szCs w:val="24"/>
         </w:rPr>
-        <w:t xml:space="preserve"> met </w:t>
-      </w:r>
-      <w:proofErr w:type="spellStart"/>
-      <w:r>
-        <w:rPr>
-          <w:rFonts w:ascii="Arial" w:eastAsia="Times New Roman" w:hAnsi="Arial"/>
-          <w:i/>
-          <w:color w:val="auto"/>
-          <w:sz w:val="20"/>
-          <w:szCs w:val="24"/>
-        </w:rPr>
-        <w:t>repohulp</w:t>
-      </w:r>
-      <w:proofErr w:type="spellEnd"/>
-      <w:r>
-        <w:rPr>
-          <w:rFonts w:ascii="Arial" w:eastAsia="Times New Roman" w:hAnsi="Arial"/>
-          <w:i/>
-          <w:color w:val="auto"/>
-          <w:sz w:val="20"/>
-          <w:szCs w:val="24"/>
-        </w:rPr>
-        <w:t xml:space="preserve">, </w:t>
-      </w:r>
-      <w:proofErr w:type="spellStart"/>
-      <w:r>
-        <w:rPr>
-          <w:rFonts w:ascii="Arial" w:eastAsia="Times New Roman" w:hAnsi="Arial"/>
-          <w:i/>
-          <w:color w:val="auto"/>
-          <w:sz w:val="20"/>
-          <w:szCs w:val="24"/>
-        </w:rPr>
-        <w:t>repostats</w:t>
-      </w:r>
-      <w:proofErr w:type="spellEnd"/>
-      <w:r>
-        <w:rPr>
-          <w:rFonts w:ascii="Arial" w:eastAsia="Times New Roman" w:hAnsi="Arial"/>
-          <w:i/>
-          <w:color w:val="auto"/>
-          <w:sz w:val="20"/>
-          <w:szCs w:val="24"/>
-        </w:rPr>
-        <w:t xml:space="preserve"> en scriptiehulp.</w:t>
+        <w:t xml:space="preserve"> met repohulp, repostats en scriptiehulp.</w:t>
       </w:r>
     </w:p>
     <w:p>
       <w:pPr>
-        <w:pStyle w:val="Lijstalinea"/>
+        <w:pStyle w:val="ListParagraph"/>
         <w:spacing w:after="0" w:line="280" w:lineRule="atLeast"/>
         <w:rPr>
           <w:rFonts w:ascii="Arial" w:eastAsia="Times New Roman" w:hAnsi="Arial"/>
@@ -1197,7 +1042,7 @@
     </w:p>
     <w:p>
       <w:pPr>
-        <w:pStyle w:val="Lijstalinea"/>
+        <w:pStyle w:val="ListParagraph"/>
         <w:spacing w:after="0" w:line="280" w:lineRule="atLeast"/>
         <w:rPr>
           <w:rFonts w:ascii="Arial" w:eastAsia="Times New Roman" w:hAnsi="Arial"/>
@@ -1207,7 +1052,6 @@
           <w:szCs w:val="24"/>
         </w:rPr>
       </w:pPr>
-      <w:proofErr w:type="spellStart"/>
       <w:r>
         <w:rPr>
           <w:rFonts w:ascii="Arial" w:eastAsia="Times New Roman" w:hAnsi="Arial"/>
@@ -1216,155 +1060,12 @@
           <w:sz w:val="20"/>
           <w:szCs w:val="24"/>
         </w:rPr>
-        <w:t>Repohulp</w:t>
-      </w:r>
-      <w:proofErr w:type="spellEnd"/>
-      <w:r>
-        <w:rPr>
-          <w:rFonts w:ascii="Arial" w:eastAsia="Times New Roman" w:hAnsi="Arial"/>
-          <w:i/>
-          <w:color w:val="auto"/>
-          <w:sz w:val="20"/>
-          <w:szCs w:val="24"/>
-        </w:rPr>
-        <w:t xml:space="preserve">: Vanuit de </w:t>
-      </w:r>
-      <w:proofErr w:type="spellStart"/>
-      <w:r>
-        <w:rPr>
-          <w:rFonts w:ascii="Arial" w:eastAsia="Times New Roman" w:hAnsi="Arial"/>
-          <w:i/>
-          <w:color w:val="auto"/>
-          <w:sz w:val="20"/>
-          <w:szCs w:val="24"/>
-        </w:rPr>
-        <w:t>aplicatie</w:t>
-      </w:r>
-      <w:proofErr w:type="spellEnd"/>
-      <w:r>
-        <w:rPr>
-          <w:rFonts w:ascii="Arial" w:eastAsia="Times New Roman" w:hAnsi="Arial"/>
-          <w:i/>
-          <w:color w:val="auto"/>
-          <w:sz w:val="20"/>
-          <w:szCs w:val="24"/>
-        </w:rPr>
-        <w:t xml:space="preserve"> kan je op een knop drukken “ga naar </w:t>
-      </w:r>
-      <w:proofErr w:type="spellStart"/>
-      <w:r>
-        <w:rPr>
-          <w:rFonts w:ascii="Arial" w:eastAsia="Times New Roman" w:hAnsi="Arial"/>
-          <w:i/>
-          <w:color w:val="auto"/>
-          <w:sz w:val="20"/>
-          <w:szCs w:val="24"/>
-        </w:rPr>
-        <w:t>repository</w:t>
-      </w:r>
-      <w:proofErr w:type="spellEnd"/>
-      <w:r>
-        <w:rPr>
-          <w:rFonts w:ascii="Arial" w:eastAsia="Times New Roman" w:hAnsi="Arial"/>
-          <w:i/>
-          <w:color w:val="auto"/>
-          <w:sz w:val="20"/>
-          <w:szCs w:val="24"/>
-        </w:rPr>
-        <w:t xml:space="preserve">” waar een beknopt overzicht te vinden is van de student zin </w:t>
-      </w:r>
-      <w:proofErr w:type="spellStart"/>
-      <w:r>
-        <w:rPr>
-          <w:rFonts w:ascii="Arial" w:eastAsia="Times New Roman" w:hAnsi="Arial"/>
-          <w:i/>
-          <w:color w:val="auto"/>
-          <w:sz w:val="20"/>
-          <w:szCs w:val="24"/>
-        </w:rPr>
-        <w:t>repository</w:t>
-      </w:r>
-      <w:proofErr w:type="spellEnd"/>
-      <w:r>
-        <w:rPr>
-          <w:rFonts w:ascii="Arial" w:eastAsia="Times New Roman" w:hAnsi="Arial"/>
-          <w:i/>
-          <w:color w:val="auto"/>
-          <w:sz w:val="20"/>
-          <w:szCs w:val="24"/>
-        </w:rPr>
-        <w:t xml:space="preserve">. Er moet ook rekening gehouden worden met welke dingen de leerkracht wilt zien bv: de laatste stand van de </w:t>
-      </w:r>
-      <w:proofErr w:type="spellStart"/>
-      <w:r>
-        <w:rPr>
-          <w:rFonts w:ascii="Arial" w:eastAsia="Times New Roman" w:hAnsi="Arial"/>
-          <w:i/>
-          <w:color w:val="auto"/>
-          <w:sz w:val="20"/>
-          <w:szCs w:val="24"/>
-        </w:rPr>
-        <w:t>repository</w:t>
-      </w:r>
-      <w:proofErr w:type="spellEnd"/>
-      <w:r>
-        <w:rPr>
-          <w:rFonts w:ascii="Arial" w:eastAsia="Times New Roman" w:hAnsi="Arial"/>
-          <w:i/>
-          <w:color w:val="auto"/>
-          <w:sz w:val="20"/>
-          <w:szCs w:val="24"/>
-        </w:rPr>
-        <w:t xml:space="preserve">, issues creëren en </w:t>
-      </w:r>
-      <w:proofErr w:type="spellStart"/>
-      <w:r>
-        <w:rPr>
-          <w:rFonts w:ascii="Arial" w:eastAsia="Times New Roman" w:hAnsi="Arial"/>
-          <w:i/>
-          <w:color w:val="auto"/>
-          <w:sz w:val="20"/>
-          <w:szCs w:val="24"/>
-        </w:rPr>
-        <w:t>commentar</w:t>
-      </w:r>
-      <w:proofErr w:type="spellEnd"/>
-      <w:r>
-        <w:rPr>
-          <w:rFonts w:ascii="Arial" w:eastAsia="Times New Roman" w:hAnsi="Arial"/>
-          <w:i/>
-          <w:color w:val="auto"/>
-          <w:sz w:val="20"/>
-          <w:szCs w:val="24"/>
-        </w:rPr>
-        <w:t xml:space="preserve"> geven op een bepaalde </w:t>
-      </w:r>
-      <w:proofErr w:type="spellStart"/>
-      <w:r>
-        <w:rPr>
-          <w:rFonts w:ascii="Arial" w:eastAsia="Times New Roman" w:hAnsi="Arial"/>
-          <w:i/>
-          <w:color w:val="auto"/>
-          <w:sz w:val="20"/>
-          <w:szCs w:val="24"/>
-        </w:rPr>
-        <w:t>commit</w:t>
-      </w:r>
-      <w:proofErr w:type="spellEnd"/>
-      <w:r>
-        <w:rPr>
-          <w:rFonts w:ascii="Arial" w:eastAsia="Times New Roman" w:hAnsi="Arial"/>
-          <w:i/>
-          <w:color w:val="auto"/>
-          <w:sz w:val="20"/>
-          <w:szCs w:val="24"/>
-        </w:rPr>
-        <w:t>.</w:t>
+        <w:t>Repohulp: Vanuit de aplicatie kan je op een knop drukken “ga naar repository” waar een beknopt overzicht te vinden is van de student zin repository. Er moet ook rekening gehouden worden met welke dingen de leerkracht wilt zien bv: de laatste stand van de repository, issues creëren en commentar geven op een bepaalde commit.</w:t>
       </w:r>
     </w:p>
     <w:p>
       <w:pPr>
-        <w:pStyle w:val="Lijstalinea"/>
+        <w:pStyle w:val="ListParagraph"/>
         <w:spacing w:after="0" w:line="280" w:lineRule="atLeast"/>
         <w:rPr>
           <w:rFonts w:ascii="Arial" w:eastAsia="Times New Roman" w:hAnsi="Arial"/>
@@ -1377,7 +1078,7 @@
     </w:p>
     <w:p>
       <w:pPr>
-        <w:pStyle w:val="Lijstalinea"/>
+        <w:pStyle w:val="ListParagraph"/>
         <w:spacing w:after="0" w:line="280" w:lineRule="atLeast"/>
         <w:rPr>
           <w:rFonts w:ascii="Arial" w:eastAsia="Times New Roman" w:hAnsi="Arial"/>
@@ -1387,7 +1088,6 @@
           <w:szCs w:val="24"/>
         </w:rPr>
       </w:pPr>
-      <w:proofErr w:type="spellStart"/>
       <w:r>
         <w:rPr>
           <w:rFonts w:ascii="Arial" w:eastAsia="Times New Roman" w:hAnsi="Arial"/>
@@ -1396,40 +1096,7 @@
           <w:sz w:val="20"/>
           <w:szCs w:val="24"/>
         </w:rPr>
-        <w:t>Repostats</w:t>
-      </w:r>
-      <w:proofErr w:type="spellEnd"/>
-      <w:r>
-        <w:rPr>
-          <w:rFonts w:ascii="Arial" w:eastAsia="Times New Roman" w:hAnsi="Arial"/>
-          <w:i/>
-          <w:color w:val="auto"/>
-          <w:sz w:val="20"/>
-          <w:szCs w:val="24"/>
-        </w:rPr>
-        <w:t xml:space="preserve">: De leerkrachtmoet op onze applicatie een overzicht hebben over de staat van alle </w:t>
-      </w:r>
-      <w:proofErr w:type="spellStart"/>
-      <w:r>
-        <w:rPr>
-          <w:rFonts w:ascii="Arial" w:eastAsia="Times New Roman" w:hAnsi="Arial"/>
-          <w:i/>
-          <w:color w:val="auto"/>
-          <w:sz w:val="20"/>
-          <w:szCs w:val="24"/>
-        </w:rPr>
-        <w:t>repositorys</w:t>
-      </w:r>
-      <w:proofErr w:type="spellEnd"/>
-      <w:r>
-        <w:rPr>
-          <w:rFonts w:ascii="Arial" w:eastAsia="Times New Roman" w:hAnsi="Arial"/>
-          <w:i/>
-          <w:color w:val="auto"/>
-          <w:sz w:val="20"/>
-          <w:szCs w:val="24"/>
-        </w:rPr>
-        <w:t xml:space="preserve"> </w:t>
+        <w:t xml:space="preserve">Repostats: De leerkrachtmoet op onze applicatie een overzicht hebben over de staat van alle repositorys </w:t>
       </w:r>
       <w:r>
         <w:rPr>
@@ -1439,122 +1106,12 @@
           <w:sz w:val="20"/>
           <w:szCs w:val="24"/>
         </w:rPr>
-        <w:t xml:space="preserve">aan de </w:t>
-      </w:r>
-      <w:proofErr w:type="spellStart"/>
-      <w:r>
-        <w:rPr>
-          <w:rFonts w:ascii="Arial" w:eastAsia="Times New Roman" w:hAnsi="Arial"/>
-          <w:i/>
-          <w:color w:val="auto"/>
-          <w:sz w:val="20"/>
-          <w:szCs w:val="24"/>
-        </w:rPr>
-        <w:t>kand</w:t>
-      </w:r>
-      <w:proofErr w:type="spellEnd"/>
-      <w:r>
-        <w:rPr>
-          <w:rFonts w:ascii="Arial" w:eastAsia="Times New Roman" w:hAnsi="Arial"/>
-          <w:i/>
-          <w:color w:val="auto"/>
-          <w:sz w:val="20"/>
-          <w:szCs w:val="24"/>
-        </w:rPr>
-        <w:t xml:space="preserve"> van icoontjes/kleurcodes en cijfers. De informatie die </w:t>
-      </w:r>
-      <w:proofErr w:type="spellStart"/>
-      <w:r>
-        <w:rPr>
-          <w:rFonts w:ascii="Arial" w:eastAsia="Times New Roman" w:hAnsi="Arial"/>
-          <w:i/>
-          <w:color w:val="auto"/>
-          <w:sz w:val="20"/>
-          <w:szCs w:val="24"/>
-        </w:rPr>
-        <w:t>gedisplayed</w:t>
-      </w:r>
-      <w:proofErr w:type="spellEnd"/>
-      <w:r>
-        <w:rPr>
-          <w:rFonts w:ascii="Arial" w:eastAsia="Times New Roman" w:hAnsi="Arial"/>
-          <w:i/>
-          <w:color w:val="auto"/>
-          <w:sz w:val="20"/>
-          <w:szCs w:val="24"/>
-        </w:rPr>
-        <w:t xml:space="preserve"> moet worden is: het aantal </w:t>
-      </w:r>
-      <w:proofErr w:type="spellStart"/>
-      <w:r>
-        <w:rPr>
-          <w:rFonts w:ascii="Arial" w:eastAsia="Times New Roman" w:hAnsi="Arial"/>
-          <w:i/>
-          <w:color w:val="auto"/>
-          <w:sz w:val="20"/>
-          <w:szCs w:val="24"/>
-        </w:rPr>
-        <w:t>commits</w:t>
-      </w:r>
-      <w:proofErr w:type="spellEnd"/>
-      <w:r>
-        <w:rPr>
-          <w:rFonts w:ascii="Arial" w:eastAsia="Times New Roman" w:hAnsi="Arial"/>
-          <w:i/>
-          <w:color w:val="auto"/>
-          <w:sz w:val="20"/>
-          <w:szCs w:val="24"/>
-        </w:rPr>
-        <w:t xml:space="preserve"> sinds de </w:t>
-      </w:r>
-      <w:proofErr w:type="spellStart"/>
-      <w:r>
-        <w:rPr>
-          <w:rFonts w:ascii="Arial" w:eastAsia="Times New Roman" w:hAnsi="Arial"/>
-          <w:i/>
-          <w:color w:val="auto"/>
-          <w:sz w:val="20"/>
-          <w:szCs w:val="24"/>
-        </w:rPr>
-        <w:t>promoter</w:t>
-      </w:r>
-      <w:proofErr w:type="spellEnd"/>
-      <w:r>
-        <w:rPr>
-          <w:rFonts w:ascii="Arial" w:eastAsia="Times New Roman" w:hAnsi="Arial"/>
-          <w:i/>
-          <w:color w:val="auto"/>
-          <w:sz w:val="20"/>
-          <w:szCs w:val="24"/>
-        </w:rPr>
-        <w:t xml:space="preserve"> heeft </w:t>
-      </w:r>
-      <w:proofErr w:type="spellStart"/>
-      <w:r>
-        <w:rPr>
-          <w:rFonts w:ascii="Arial" w:eastAsia="Times New Roman" w:hAnsi="Arial"/>
-          <w:i/>
-          <w:color w:val="auto"/>
-          <w:sz w:val="20"/>
-          <w:szCs w:val="24"/>
-        </w:rPr>
-        <w:t>ingelod</w:t>
-      </w:r>
-      <w:proofErr w:type="spellEnd"/>
-      <w:r>
-        <w:rPr>
-          <w:rFonts w:ascii="Arial" w:eastAsia="Times New Roman" w:hAnsi="Arial"/>
-          <w:i/>
-          <w:color w:val="auto"/>
-          <w:sz w:val="20"/>
-          <w:szCs w:val="24"/>
-        </w:rPr>
-        <w:t>, aantal openstaande issues, laatste logentry en een manier om te zien of de student inactief is voor een x aantal dagen.</w:t>
+        <w:t>aan de kand van icoontjes/kleurcodes en cijfers. De informatie die gedisplayed moet worden is: het aantal commits sinds de promoter heeft ingelod, aantal openstaande issues, laatste logentry en een manier om te zien of de student inactief is voor een x aantal dagen.</w:t>
       </w:r>
     </w:p>
     <w:p>
       <w:pPr>
-        <w:pStyle w:val="Lijstalinea"/>
+        <w:pStyle w:val="ListParagraph"/>
         <w:spacing w:after="0" w:line="280" w:lineRule="atLeast"/>
         <w:rPr>
           <w:rFonts w:ascii="Arial" w:eastAsia="Times New Roman" w:hAnsi="Arial"/>
@@ -1567,7 +1124,7 @@
     </w:p>
     <w:p>
       <w:pPr>
-        <w:pStyle w:val="Lijstalinea"/>
+        <w:pStyle w:val="ListParagraph"/>
         <w:spacing w:after="0" w:line="280" w:lineRule="atLeast"/>
         <w:rPr>
           <w:rFonts w:ascii="Arial" w:eastAsia="Times New Roman" w:hAnsi="Arial"/>
@@ -1590,7 +1147,7 @@
     </w:p>
     <w:p>
       <w:pPr>
-        <w:pStyle w:val="Lijstalinea"/>
+        <w:pStyle w:val="ListParagraph"/>
         <w:spacing w:after="0" w:line="280" w:lineRule="atLeast"/>
         <w:rPr>
           <w:rFonts w:ascii="Arial" w:eastAsia="Times New Roman" w:hAnsi="Arial"/>
@@ -1603,7 +1160,7 @@
     </w:p>
     <w:p>
       <w:pPr>
-        <w:pStyle w:val="Lijstalinea"/>
+        <w:pStyle w:val="ListParagraph"/>
         <w:numPr>
           <w:ilvl w:val="0"/>
           <w:numId w:val="11"/>
@@ -1658,73 +1215,7 @@
           <w:sz w:val="20"/>
           <w:szCs w:val="24"/>
         </w:rPr>
-        <w:t xml:space="preserve">Trello </w:t>
-      </w:r>
-      <w:proofErr w:type="spellStart"/>
-      <w:r>
-        <w:rPr>
-          <w:rFonts w:ascii="Arial" w:eastAsia="Times New Roman" w:hAnsi="Arial"/>
-          <w:i/>
-          <w:color w:val="auto"/>
-          <w:sz w:val="20"/>
-          <w:szCs w:val="24"/>
-        </w:rPr>
-        <w:t>scrum,wekelijkse</w:t>
-      </w:r>
-      <w:proofErr w:type="spellEnd"/>
-      <w:r>
-        <w:rPr>
-          <w:rFonts w:ascii="Arial" w:eastAsia="Times New Roman" w:hAnsi="Arial"/>
-          <w:i/>
-          <w:color w:val="auto"/>
-          <w:sz w:val="20"/>
-          <w:szCs w:val="24"/>
-        </w:rPr>
-        <w:t xml:space="preserve"> </w:t>
-      </w:r>
-      <w:proofErr w:type="spellStart"/>
-      <w:r>
-        <w:rPr>
-          <w:rFonts w:ascii="Arial" w:eastAsia="Times New Roman" w:hAnsi="Arial"/>
-          <w:i/>
-          <w:color w:val="auto"/>
-          <w:sz w:val="20"/>
-          <w:szCs w:val="24"/>
-        </w:rPr>
-        <w:t>standups</w:t>
-      </w:r>
-      <w:proofErr w:type="spellEnd"/>
-      <w:r>
-        <w:rPr>
-          <w:rFonts w:ascii="Arial" w:eastAsia="Times New Roman" w:hAnsi="Arial"/>
-          <w:i/>
-          <w:color w:val="auto"/>
-          <w:sz w:val="20"/>
-          <w:szCs w:val="24"/>
-        </w:rPr>
-        <w:t xml:space="preserve">, </w:t>
-      </w:r>
-      <w:proofErr w:type="spellStart"/>
-      <w:r>
-        <w:rPr>
-          <w:rFonts w:ascii="Arial" w:eastAsia="Times New Roman" w:hAnsi="Arial"/>
-          <w:i/>
-          <w:color w:val="auto"/>
-          <w:sz w:val="20"/>
-          <w:szCs w:val="24"/>
-        </w:rPr>
-        <w:t>drieweekelijkse</w:t>
-      </w:r>
-      <w:proofErr w:type="spellEnd"/>
-      <w:r>
-        <w:rPr>
-          <w:rFonts w:ascii="Arial" w:eastAsia="Times New Roman" w:hAnsi="Arial"/>
-          <w:i/>
-          <w:color w:val="auto"/>
-          <w:sz w:val="20"/>
-          <w:szCs w:val="24"/>
-        </w:rPr>
-        <w:t xml:space="preserve"> demo</w:t>
+        <w:t>Trello scrum,wekelijkse standups, drieweekelijkse demo</w:t>
       </w:r>
     </w:p>
     <w:p>
@@ -1741,7 +1232,7 @@
     </w:p>
     <w:p>
       <w:pPr>
-        <w:pStyle w:val="Lijstalinea"/>
+        <w:pStyle w:val="ListParagraph"/>
         <w:numPr>
           <w:ilvl w:val="0"/>
           <w:numId w:val="11"/>
@@ -1780,7 +1271,7 @@
     </w:p>
     <w:p>
       <w:pPr>
-        <w:pStyle w:val="Kop1"/>
+        <w:pStyle w:val="Heading1"/>
       </w:pPr>
       <w:r>
         <w:t>Technologie</w:t>
@@ -1840,25 +1331,7 @@
           <w:i/>
           <w:sz w:val="20"/>
         </w:rPr>
-        <w:t xml:space="preserve">Html </w:t>
-      </w:r>
-      <w:proofErr w:type="spellStart"/>
-      <w:r>
-        <w:rPr>
-          <w:rFonts w:ascii="Arial" w:hAnsi="Arial" w:cs="Arial"/>
-          <w:i/>
-          <w:sz w:val="20"/>
-        </w:rPr>
-        <w:t>css</w:t>
-      </w:r>
-      <w:proofErr w:type="spellEnd"/>
-      <w:r>
-        <w:rPr>
-          <w:rFonts w:ascii="Arial" w:hAnsi="Arial" w:cs="Arial"/>
-          <w:i/>
-          <w:sz w:val="20"/>
-        </w:rPr>
-        <w:t xml:space="preserve"> </w:t>
+        <w:t xml:space="preserve">Html css </w:t>
       </w:r>
       <w:r>
         <w:rPr>
@@ -1866,58 +1339,40 @@
           <w:i/>
           <w:sz w:val="20"/>
         </w:rPr>
-        <w:t xml:space="preserve">javascript </w:t>
+        <w:t>javascript angular node</w:t>
       </w:r>
-      <w:proofErr w:type="spellStart"/>
+    </w:p>
+    <w:p>
+      <w:pPr>
+        <w:pStyle w:val="Heading1"/>
+        <w:rPr>
+          <w:lang w:val="nl"/>
+        </w:rPr>
+      </w:pPr>
       <w:r>
         <w:rPr>
-          <w:rFonts w:ascii="Arial" w:hAnsi="Arial" w:cs="Arial"/>
-          <w:i/>
-          <w:sz w:val="20"/>
-        </w:rPr>
-        <w:t>angular</w:t>
+          <w:lang w:val="nl"/>
+        </w:rPr>
+        <w:lastRenderedPageBreak/>
+        <w:br/>
       </w:r>
-      <w:proofErr w:type="spellEnd"/>
       <w:r>
         <w:rPr>
-          <w:rFonts w:ascii="Arial" w:hAnsi="Arial" w:cs="Arial"/>
-          <w:i/>
-          <w:sz w:val="20"/>
-        </w:rPr>
-        <w:t xml:space="preserve"> node</w:t>
+          <w:lang w:val="nl"/>
+        </w:rPr>
+        <w:t>Uitkomst voor de maatschappij</w:t>
+      </w:r>
+      <w:r>
+        <w:rPr>
+          <w:lang w:val="nl"/>
+        </w:rPr>
+        <w:br/>
       </w:r>
       <w:bookmarkStart w:id="0" w:name="_GoBack"/>
       <w:bookmarkEnd w:id="0"/>
     </w:p>
     <w:p>
       <w:pPr>
-        <w:pStyle w:val="Kop1"/>
-        <w:rPr>
-          <w:lang w:val="nl"/>
-        </w:rPr>
-      </w:pPr>
-      <w:r>
-        <w:rPr>
-          <w:lang w:val="nl"/>
-        </w:rPr>
-        <w:lastRenderedPageBreak/>
-        <w:br/>
-      </w:r>
-      <w:r>
-        <w:rPr>
-          <w:lang w:val="nl"/>
-        </w:rPr>
-        <w:t>Uitkomst voor de maatschappij</w:t>
-      </w:r>
-      <w:r>
-        <w:rPr>
-          <w:lang w:val="nl"/>
-        </w:rPr>
-        <w:br/>
-      </w:r>
-    </w:p>
-    <w:p>
-      <w:pPr>
         <w:autoSpaceDE w:val="0"/>
         <w:autoSpaceDN w:val="0"/>
         <w:adjustRightInd w:val="0"/>
@@ -1928,7 +1383,6 @@
           <w:iCs/>
           <w:color w:val="auto"/>
           <w:sz w:val="20"/>
-          <w:lang w:val="nl"/>
         </w:rPr>
       </w:pPr>
       <w:r>
@@ -1940,7 +1394,27 @@
           <w:sz w:val="20"/>
           <w:lang w:val="nl"/>
         </w:rPr>
-        <w:t xml:space="preserve">Omschrijving van max. 1500 lettertekens (inclusief spaties). </w:t>
+        <w:t xml:space="preserve">Momenteel worden alle eindwerkrepo’s gehost op </w:t>
+      </w:r>
+      <w:r>
+        <w:rPr>
+          <w:rFonts w:ascii="Arial" w:hAnsi="Arial" w:cs="Arial"/>
+          <w:i/>
+          <w:iCs/>
+          <w:color w:val="auto"/>
+          <w:sz w:val="20"/>
+        </w:rPr>
+        <w:t>https://github.com/AP-Elektronica-ICT .</w:t>
+      </w:r>
+      <w:r>
+        <w:rPr>
+          <w:rFonts w:ascii="Arial" w:hAnsi="Arial" w:cs="Arial"/>
+          <w:i/>
+          <w:iCs/>
+          <w:color w:val="auto"/>
+          <w:sz w:val="20"/>
+        </w:rPr>
+        <w:t xml:space="preserve"> De opleiding houdt dan bij in een excel welke url er bij welke student hoort. De docenten moeten dan deze url openen om feedback te kunnen geven op een commit of in het oog t ehouden hoe actief er gewerkt word op de repo. Dit is een zeer onproductieve manier om dit te doen, dus dit kan beter! </w:t>
       </w:r>
     </w:p>
     <w:p>
@@ -1955,38 +1429,117 @@
           <w:iCs/>
           <w:color w:val="auto"/>
           <w:sz w:val="20"/>
-          <w:lang w:val="nl"/>
-        </w:rPr>
-      </w:pPr>
-      <w:r>
+        </w:rPr>
+      </w:pPr>
+    </w:p>
+    <w:p>
+      <w:pPr>
+        <w:autoSpaceDE w:val="0"/>
+        <w:autoSpaceDN w:val="0"/>
+        <w:adjustRightInd w:val="0"/>
+        <w:spacing w:after="0"/>
         <w:rPr>
           <w:rFonts w:ascii="Arial" w:hAnsi="Arial" w:cs="Arial"/>
           <w:i/>
           <w:iCs/>
           <w:color w:val="auto"/>
           <w:sz w:val="20"/>
-          <w:lang w:val="nl"/>
-        </w:rPr>
-        <w:t xml:space="preserve">Sector/partners, maatschappelijke dienstverlening, bijdrage op het vlak van duurzame ontwikkeling,… </w:t>
+        </w:rPr>
+      </w:pPr>
+      <w:r>
+        <w:rPr>
+          <w:rFonts w:ascii="Arial" w:hAnsi="Arial" w:cs="Arial"/>
+          <w:i/>
+          <w:iCs/>
+          <w:color w:val="auto"/>
+          <w:sz w:val="20"/>
+        </w:rPr>
+        <w:t xml:space="preserve">De uitkomst van ons project is dat er een applicatie ontwikkeld is waardoor </w:t>
+      </w:r>
+      <w:r>
+        <w:rPr>
+          <w:rFonts w:ascii="Arial" w:hAnsi="Arial" w:cs="Arial"/>
+          <w:i/>
+          <w:iCs/>
+          <w:color w:val="auto"/>
+          <w:sz w:val="20"/>
+        </w:rPr>
+        <w:t xml:space="preserve">de docenten een platform hebben waarop automatisch word weergegeven wat de veranderingen zijn per repo en hoe actief de repo is. De docenten moeten ook op een gemakkelijke manier issues en commentaar kunnen toevoegen om op deze manier de leerlingen beter en sneller te kunnen begeleiden. </w:t>
       </w:r>
     </w:p>
     <w:p>
       <w:pPr>
-        <w:rPr>
-          <w:lang w:val="nl"/>
+        <w:autoSpaceDE w:val="0"/>
+        <w:autoSpaceDN w:val="0"/>
+        <w:adjustRightInd w:val="0"/>
+        <w:spacing w:after="0"/>
+        <w:rPr>
+          <w:rFonts w:ascii="Arial" w:hAnsi="Arial" w:cs="Arial"/>
+          <w:i/>
+          <w:iCs/>
+          <w:color w:val="auto"/>
+          <w:sz w:val="20"/>
         </w:rPr>
       </w:pPr>
     </w:p>
     <w:p>
       <w:pPr>
-        <w:rPr>
-          <w:lang w:val="nl"/>
-        </w:rPr>
-      </w:pPr>
+        <w:autoSpaceDE w:val="0"/>
+        <w:autoSpaceDN w:val="0"/>
+        <w:adjustRightInd w:val="0"/>
+        <w:spacing w:after="0"/>
+        <w:rPr>
+          <w:rFonts w:ascii="Arial" w:hAnsi="Arial" w:cs="Arial"/>
+          <w:i/>
+          <w:iCs/>
+          <w:color w:val="auto"/>
+          <w:sz w:val="20"/>
+        </w:rPr>
+      </w:pPr>
+      <w:r>
+        <w:rPr>
+          <w:rFonts w:ascii="Arial" w:hAnsi="Arial" w:cs="Arial"/>
+          <w:i/>
+          <w:iCs/>
+          <w:color w:val="auto"/>
+          <w:sz w:val="20"/>
+        </w:rPr>
+        <w:t xml:space="preserve">Uiteindelijk moet ons platform zo goed zijn dat andere richtingen die ook eindwerken opvolgen via github hier ook gebruik van kunnen maken. Via een login systeem kunnen docenten uit alle richtingen dan inloggen en zo hun eigen studenten opvolgen. We maken op deze manier een handig platform waarop alle docenten hun geliefde studenten kunnen opvolgen bij hun bachelor proef en ondertussen ook hun eigen workload verkleinen. </w:t>
+      </w:r>
     </w:p>
     <w:p>
       <w:pPr>
-        <w:pStyle w:val="Kop1"/>
+        <w:autoSpaceDE w:val="0"/>
+        <w:autoSpaceDN w:val="0"/>
+        <w:adjustRightInd w:val="0"/>
+        <w:spacing w:after="0"/>
+        <w:rPr>
+          <w:rFonts w:ascii="Arial" w:hAnsi="Arial" w:cs="Arial"/>
+          <w:i/>
+          <w:iCs/>
+          <w:color w:val="auto"/>
+          <w:sz w:val="20"/>
+          <w:lang w:val="nl"/>
+        </w:rPr>
+      </w:pPr>
+    </w:p>
+    <w:p>
+      <w:pPr>
+        <w:rPr>
+          <w:lang w:val="nl"/>
+        </w:rPr>
+      </w:pPr>
+    </w:p>
+    <w:p>
+      <w:pPr>
+        <w:rPr>
+          <w:lang w:val="nl"/>
+        </w:rPr>
+      </w:pPr>
+    </w:p>
+    <w:p>
+      <w:pPr>
+        <w:pStyle w:val="Heading1"/>
         <w:rPr>
           <w:lang w:val="nl"/>
         </w:rPr>
@@ -2013,7 +1566,7 @@
     </w:p>
     <w:tbl>
       <w:tblPr>
-        <w:tblStyle w:val="Tabelraster"/>
+        <w:tblStyle w:val="TableGrid"/>
         <w:tblW w:w="0" w:type="auto"/>
         <w:tblLook w:val="04A0" w:firstRow="1" w:lastRow="0" w:firstColumn="1" w:lastColumn="0" w:noHBand="0" w:noVBand="1"/>
       </w:tblPr>
@@ -2100,7 +1653,7 @@
     </w:p>
     <w:p>
       <w:pPr>
-        <w:pStyle w:val="Kop1"/>
+        <w:pStyle w:val="Heading1"/>
         <w:rPr>
           <w:lang w:val="nl"/>
         </w:rPr>
@@ -2121,7 +1674,7 @@
     </w:p>
     <w:p>
       <w:pPr>
-        <w:pStyle w:val="Kop1"/>
+        <w:pStyle w:val="Heading1"/>
         <w:rPr>
           <w:lang w:val="nl"/>
         </w:rPr>
@@ -2142,7 +1695,7 @@
     </w:p>
     <w:p>
       <w:pPr>
-        <w:pStyle w:val="Lijstalinea"/>
+        <w:pStyle w:val="ListParagraph"/>
         <w:numPr>
           <w:ilvl w:val="0"/>
           <w:numId w:val="11"/>
@@ -2163,10 +1716,28 @@
         </w:rPr>
         <w:t>Github</w:t>
       </w:r>
+      <w:r>
+        <w:rPr>
+          <w:rFonts w:ascii="Arial" w:hAnsi="Arial" w:cs="Arial"/>
+          <w:i/>
+          <w:sz w:val="20"/>
+          <w:lang w:val="nl"/>
+        </w:rPr>
+        <w:t xml:space="preserve">: </w:t>
+      </w:r>
+      <w:r>
+        <w:rPr>
+          <w:rFonts w:ascii="Arial" w:hAnsi="Arial" w:cs="Arial"/>
+          <w:i/>
+          <w:sz w:val="20"/>
+          <w:lang w:val="nl"/>
+        </w:rPr>
+        <w:t>https://github.com/FlorianPieters/Automatiseringbab</w:t>
+      </w:r>
     </w:p>
     <w:p>
       <w:pPr>
-        <w:pStyle w:val="Lijstalinea"/>
+        <w:pStyle w:val="ListParagraph"/>
         <w:numPr>
           <w:ilvl w:val="0"/>
           <w:numId w:val="11"/>
@@ -2190,7 +1761,7 @@
     </w:p>
     <w:p>
       <w:pPr>
-        <w:pStyle w:val="Lijstalinea"/>
+        <w:pStyle w:val="ListParagraph"/>
         <w:rPr>
           <w:rFonts w:ascii="Arial" w:hAnsi="Arial" w:cs="Arial"/>
           <w:i/>
@@ -2242,11 +1813,12 @@
 <w:ftr xmlns:wpc="http://schemas.microsoft.com/office/word/2010/wordprocessingCanvas" xmlns:mc="http://schemas.openxmlformats.org/markup-compatibility/2006" xmlns:o="urn:schemas-microsoft-com:office:office" xmlns:r="http://schemas.openxmlformats.org/officeDocument/2006/relationships" xmlns:m="http://schemas.openxmlformats.org/officeDocument/2006/math" xmlns:v="urn:schemas-microsoft-com:vml" xmlns:wp14="http://schemas.microsoft.com/office/word/2010/wordprocessingDrawing" xmlns:wp="http://schemas.openxmlformats.org/drawingml/2006/wordprocessingDrawing" xmlns:w10="urn:schemas-microsoft-com:office:word" xmlns:w="http://schemas.openxmlformats.org/wordprocessingml/2006/main" xmlns:w14="http://schemas.microsoft.com/office/word/2010/wordml" xmlns:w15="http://schemas.microsoft.com/office/word/2012/wordml" xmlns:wpg="http://schemas.microsoft.com/office/word/2010/wordprocessingGroup" xmlns:wpi="http://schemas.microsoft.com/office/word/2010/wordprocessingInk" xmlns:wne="http://schemas.microsoft.com/office/word/2006/wordml" xmlns:wps="http://schemas.microsoft.com/office/word/2010/wordprocessingShape" mc:Ignorable="w14 w15 wp14">
   <w:p>
     <w:pPr>
-      <w:pStyle w:val="Voettekst"/>
+      <w:pStyle w:val="Footer"/>
     </w:pPr>
     <w:r>
       <w:rPr>
         <w:noProof/>
+        <w:lang w:val="nl-BE" w:eastAsia="nl-BE"/>
       </w:rPr>
       <mc:AlternateContent>
         <mc:Choice Requires="wps">
@@ -2308,7 +1880,7 @@
                       <w:txbxContent>
                         <w:p>
                           <w:pPr>
-                            <w:pStyle w:val="Geenafstand"/>
+                            <w:pStyle w:val="NoSpacing"/>
                             <w:rPr>
                               <w:rFonts w:asciiTheme="majorHAnsi" w:eastAsiaTheme="majorEastAsia" w:hAnsiTheme="majorHAnsi" w:cstheme="majorBidi"/>
                               <w:sz w:val="20"/>
@@ -2342,8 +1914,17 @@
                               <w:rFonts w:asciiTheme="majorHAnsi" w:eastAsiaTheme="majorEastAsia" w:hAnsiTheme="majorHAnsi" w:cstheme="majorBidi"/>
                               <w:sz w:val="20"/>
                             </w:rPr>
-                            <w:t xml:space="preserve"> |  </w:t>
+                            <w:t xml:space="preserve"> </w:t>
                           </w:r>
+                          <w:proofErr w:type="gramStart"/>
+                          <w:r>
+                            <w:rPr>
+                              <w:rFonts w:asciiTheme="majorHAnsi" w:eastAsiaTheme="majorEastAsia" w:hAnsiTheme="majorHAnsi" w:cstheme="majorBidi"/>
+                              <w:sz w:val="20"/>
+                            </w:rPr>
+                            <w:t xml:space="preserve">|  </w:t>
+                          </w:r>
+                          <w:proofErr w:type="gramEnd"/>
                           <w:sdt>
                             <w:sdtPr>
                               <w:rPr>
@@ -2396,7 +1977,7 @@
                 <w:txbxContent>
                   <w:p>
                     <w:pPr>
-                      <w:pStyle w:val="Geenafstand"/>
+                      <w:pStyle w:val="NoSpacing"/>
                       <w:rPr>
                         <w:rFonts w:asciiTheme="majorHAnsi" w:eastAsiaTheme="majorEastAsia" w:hAnsiTheme="majorHAnsi" w:cstheme="majorBidi"/>
                         <w:sz w:val="20"/>
@@ -2415,23 +1996,13 @@
                       </w:sdtPr>
                       <w:sdtEndPr/>
                       <w:sdtContent>
-                        <w:proofErr w:type="spellStart"/>
                         <w:r>
                           <w:rPr>
                             <w:rFonts w:asciiTheme="majorHAnsi" w:eastAsiaTheme="majorEastAsia" w:hAnsiTheme="majorHAnsi" w:cstheme="majorBidi"/>
                             <w:sz w:val="20"/>
                             <w:lang w:val="en-US"/>
                           </w:rPr>
-                          <w:t>Documentatie</w:t>
-                        </w:r>
-                        <w:proofErr w:type="spellEnd"/>
-                        <w:r>
-                          <w:rPr>
-                            <w:rFonts w:asciiTheme="majorHAnsi" w:eastAsiaTheme="majorEastAsia" w:hAnsiTheme="majorHAnsi" w:cstheme="majorBidi"/>
-                            <w:sz w:val="20"/>
-                            <w:lang w:val="en-US"/>
-                          </w:rPr>
-                          <w:t xml:space="preserve"> Project</w:t>
+                          <w:t>Documentatie Project</w:t>
                         </w:r>
                       </w:sdtContent>
                     </w:sdt>
@@ -2440,8 +2011,17 @@
                         <w:rFonts w:asciiTheme="majorHAnsi" w:eastAsiaTheme="majorEastAsia" w:hAnsiTheme="majorHAnsi" w:cstheme="majorBidi"/>
                         <w:sz w:val="20"/>
                       </w:rPr>
-                      <w:t xml:space="preserve"> |  </w:t>
+                      <w:t xml:space="preserve"> </w:t>
                     </w:r>
+                    <w:proofErr w:type="gramStart"/>
+                    <w:r>
+                      <w:rPr>
+                        <w:rFonts w:asciiTheme="majorHAnsi" w:eastAsiaTheme="majorEastAsia" w:hAnsiTheme="majorHAnsi" w:cstheme="majorBidi"/>
+                        <w:sz w:val="20"/>
+                      </w:rPr>
+                      <w:t xml:space="preserve">|  </w:t>
+                    </w:r>
+                    <w:proofErr w:type="gramEnd"/>
                     <w:sdt>
                       <w:sdtPr>
                         <w:rPr>
@@ -2481,6 +2061,7 @@
     <w:r>
       <w:rPr>
         <w:noProof/>
+        <w:lang w:val="nl-BE" w:eastAsia="nl-BE"/>
       </w:rPr>
       <mc:AlternateContent>
         <mc:Choice Requires="wps">
@@ -2553,7 +2134,7 @@
             </wp:anchor>
           </w:drawing>
         </mc:Choice>
-        <mc:Fallback xmlns:cx="http://schemas.microsoft.com/office/drawing/2014/chartex" xmlns:cx1="http://schemas.microsoft.com/office/drawing/2015/9/8/chartex" xmlns:cx2="http://schemas.microsoft.com/office/drawing/2015/10/21/chartex" xmlns:w16se="http://schemas.microsoft.com/office/word/2015/wordml/symex">
+        <mc:Fallback xmlns:w16se="http://schemas.microsoft.com/office/word/2015/wordml/symex" xmlns:cx2="http://schemas.microsoft.com/office/drawing/2015/10/21/chartex" xmlns:cx1="http://schemas.microsoft.com/office/drawing/2015/9/8/chartex" xmlns:cx="http://schemas.microsoft.com/office/drawing/2014/chartex">
           <w:pict>
             <v:roundrect w14:anchorId="40DB8FA3" id="AutoVorm 24" o:spid="_x0000_s1026" style="position:absolute;margin-left:0;margin-top:0;width:561.15pt;height:742.85pt;z-index:251665408;visibility:visible;mso-wrap-style:square;mso-width-percent:920;mso-height-percent:940;mso-wrap-distance-left:9pt;mso-wrap-distance-top:0;mso-wrap-distance-right:9pt;mso-wrap-distance-bottom:0;mso-position-horizontal:center;mso-position-horizontal-relative:page;mso-position-vertical:center;mso-position-vertical-relative:page;mso-width-percent:920;mso-height-percent:940;mso-width-relative:page;mso-height-relative:page;v-text-anchor:top" arcsize="2637f" o:gfxdata="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" o:allowincell="f" filled="f" fillcolor="black" strokeweight="1pt">
               <w10:wrap anchorx="page" anchory="page"/>
@@ -2565,6 +2146,7 @@
     <w:r>
       <w:rPr>
         <w:noProof/>
+        <w:lang w:val="nl-BE" w:eastAsia="nl-BE"/>
       </w:rPr>
       <mc:AlternateContent>
         <mc:Choice Requires="wps">
@@ -2621,7 +2203,7 @@
                       <w:txbxContent>
                         <w:p>
                           <w:pPr>
-                            <w:pStyle w:val="Geenafstand"/>
+                            <w:pStyle w:val="NoSpacing"/>
                             <w:jc w:val="center"/>
                             <w:rPr>
                               <w:color w:val="FFFFFF" w:themeColor="background1"/>
@@ -2681,7 +2263,7 @@
                 <w:txbxContent>
                   <w:p>
                     <w:pPr>
-                      <w:pStyle w:val="Geenafstand"/>
+                      <w:pStyle w:val="NoSpacing"/>
                       <w:jc w:val="center"/>
                       <w:rPr>
                         <w:color w:val="FFFFFF" w:themeColor="background1"/>
@@ -2742,6 +2324,7 @@
         <w:noProof/>
         <w:sz w:val="10"/>
         <w:szCs w:val="10"/>
+        <w:lang w:val="nl-BE" w:eastAsia="nl-BE"/>
       </w:rPr>
       <mc:AlternateContent>
         <mc:Choice Requires="wps">
@@ -2803,7 +2386,7 @@
                       <w:txbxContent>
                         <w:p>
                           <w:pPr>
-                            <w:pStyle w:val="Geenafstand"/>
+                            <w:pStyle w:val="NoSpacing"/>
                             <w:rPr>
                               <w:rFonts w:asciiTheme="majorHAnsi" w:eastAsiaTheme="majorEastAsia" w:hAnsiTheme="majorHAnsi" w:cstheme="majorBidi"/>
                               <w:sz w:val="20"/>
@@ -2847,8 +2430,17 @@
                               <w:rFonts w:asciiTheme="majorHAnsi" w:eastAsiaTheme="majorEastAsia" w:hAnsiTheme="majorHAnsi" w:cstheme="majorBidi"/>
                               <w:sz w:val="20"/>
                             </w:rPr>
-                            <w:t xml:space="preserve"> |  </w:t>
+                            <w:t xml:space="preserve"> </w:t>
                           </w:r>
+                          <w:proofErr w:type="gramStart"/>
+                          <w:r>
+                            <w:rPr>
+                              <w:rFonts w:asciiTheme="majorHAnsi" w:eastAsiaTheme="majorEastAsia" w:hAnsiTheme="majorHAnsi" w:cstheme="majorBidi"/>
+                              <w:sz w:val="20"/>
+                            </w:rPr>
+                            <w:t xml:space="preserve">|  </w:t>
+                          </w:r>
+                          <w:proofErr w:type="gramEnd"/>
                           <w:sdt>
                             <w:sdtPr>
                               <w:rPr>
@@ -2901,7 +2493,7 @@
                 <w:txbxContent>
                   <w:p>
                     <w:pPr>
-                      <w:pStyle w:val="Geenafstand"/>
+                      <w:pStyle w:val="NoSpacing"/>
                       <w:rPr>
                         <w:rFonts w:asciiTheme="majorHAnsi" w:eastAsiaTheme="majorEastAsia" w:hAnsiTheme="majorHAnsi" w:cstheme="majorBidi"/>
                         <w:sz w:val="20"/>
@@ -2945,8 +2537,17 @@
                         <w:rFonts w:asciiTheme="majorHAnsi" w:eastAsiaTheme="majorEastAsia" w:hAnsiTheme="majorHAnsi" w:cstheme="majorBidi"/>
                         <w:sz w:val="20"/>
                       </w:rPr>
-                      <w:t xml:space="preserve"> |  </w:t>
+                      <w:t xml:space="preserve"> </w:t>
                     </w:r>
+                    <w:proofErr w:type="gramStart"/>
+                    <w:r>
+                      <w:rPr>
+                        <w:rFonts w:asciiTheme="majorHAnsi" w:eastAsiaTheme="majorEastAsia" w:hAnsiTheme="majorHAnsi" w:cstheme="majorBidi"/>
+                        <w:sz w:val="20"/>
+                      </w:rPr>
+                      <w:t xml:space="preserve">|  </w:t>
+                    </w:r>
+                    <w:proofErr w:type="gramEnd"/>
                     <w:sdt>
                       <w:sdtPr>
                         <w:rPr>
@@ -2987,6 +2588,7 @@
       <w:rPr>
         <w:noProof/>
         <w:sz w:val="20"/>
+        <w:lang w:val="nl-BE" w:eastAsia="nl-BE"/>
       </w:rPr>
       <mc:AlternateContent>
         <mc:Choice Requires="wps">
@@ -3059,7 +2661,7 @@
             </wp:anchor>
           </w:drawing>
         </mc:Choice>
-        <mc:Fallback xmlns:cx="http://schemas.microsoft.com/office/drawing/2014/chartex" xmlns:cx1="http://schemas.microsoft.com/office/drawing/2015/9/8/chartex" xmlns:cx2="http://schemas.microsoft.com/office/drawing/2015/10/21/chartex" xmlns:w16se="http://schemas.microsoft.com/office/word/2015/wordml/symex">
+        <mc:Fallback xmlns:w16se="http://schemas.microsoft.com/office/word/2015/wordml/symex" xmlns:cx2="http://schemas.microsoft.com/office/drawing/2015/10/21/chartex" xmlns:cx1="http://schemas.microsoft.com/office/drawing/2015/9/8/chartex" xmlns:cx="http://schemas.microsoft.com/office/drawing/2014/chartex">
           <w:pict>
             <v:roundrect w14:anchorId="7199F0D4" id="AutoVorm 21" o:spid="_x0000_s1026" style="position:absolute;margin-left:0;margin-top:0;width:561.15pt;height:742.85pt;z-index:251660288;visibility:visible;mso-wrap-style:square;mso-width-percent:920;mso-height-percent:940;mso-wrap-distance-left:9pt;mso-wrap-distance-top:0;mso-wrap-distance-right:9pt;mso-wrap-distance-bottom:0;mso-position-horizontal:center;mso-position-horizontal-relative:page;mso-position-vertical:center;mso-position-vertical-relative:page;mso-width-percent:920;mso-height-percent:940;mso-width-relative:page;mso-height-relative:page;v-text-anchor:top" arcsize="2637f" o:gfxdata="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" o:allowincell="f" filled="f" fillcolor="black" strokeweight="1pt">
               <w10:wrap anchorx="page" anchory="page"/>
@@ -3072,6 +2674,7 @@
       <w:rPr>
         <w:noProof/>
         <w:sz w:val="20"/>
+        <w:lang w:val="nl-BE" w:eastAsia="nl-BE"/>
       </w:rPr>
       <mc:AlternateContent>
         <mc:Choice Requires="wps">
@@ -3128,7 +2731,7 @@
                       <w:txbxContent>
                         <w:p>
                           <w:pPr>
-                            <w:pStyle w:val="Geenafstand"/>
+                            <w:pStyle w:val="NoSpacing"/>
                             <w:jc w:val="center"/>
                             <w:rPr>
                               <w:color w:val="FFFFFF" w:themeColor="background1"/>
@@ -3188,7 +2791,7 @@
                 <w:txbxContent>
                   <w:p>
                     <w:pPr>
-                      <w:pStyle w:val="Geenafstand"/>
+                      <w:pStyle w:val="NoSpacing"/>
                       <w:jc w:val="center"/>
                       <w:rPr>
                         <w:color w:val="FFFFFF" w:themeColor="background1"/>
@@ -3235,7 +2838,7 @@
   </w:p>
   <w:p>
     <w:pPr>
-      <w:pStyle w:val="Voettekst"/>
+      <w:pStyle w:val="Footer"/>
       <w:rPr>
         <w:sz w:val="2"/>
         <w:szCs w:val="2"/>
@@ -3279,7 +2882,7 @@
     <w:lvl w:ilvl="0">
       <w:start w:val="1"/>
       <w:numFmt w:val="bullet"/>
-      <w:pStyle w:val="Lijstopsomteken5"/>
+      <w:pStyle w:val="ListBullet5"/>
       <w:lvlText w:val="○"/>
       <w:lvlJc w:val="left"/>
       <w:pPr>
@@ -3298,7 +2901,7 @@
     <w:lvl w:ilvl="0">
       <w:start w:val="1"/>
       <w:numFmt w:val="bullet"/>
-      <w:pStyle w:val="Lijstopsomteken4"/>
+      <w:pStyle w:val="ListBullet4"/>
       <w:lvlText w:val=""/>
       <w:lvlJc w:val="left"/>
       <w:pPr>
@@ -3317,7 +2920,7 @@
     <w:lvl w:ilvl="0">
       <w:start w:val="1"/>
       <w:numFmt w:val="bullet"/>
-      <w:pStyle w:val="Lijstopsomteken3"/>
+      <w:pStyle w:val="ListBullet3"/>
       <w:lvlText w:val=""/>
       <w:lvlJc w:val="left"/>
       <w:pPr>
@@ -3336,7 +2939,7 @@
     <w:lvl w:ilvl="0">
       <w:start w:val="1"/>
       <w:numFmt w:val="bullet"/>
-      <w:pStyle w:val="Lijstopsomteken2"/>
+      <w:pStyle w:val="ListBullet2"/>
       <w:lvlText w:val=""/>
       <w:lvlJc w:val="left"/>
       <w:pPr>
@@ -3355,7 +2958,7 @@
     <w:lvl w:ilvl="0">
       <w:start w:val="1"/>
       <w:numFmt w:val="bullet"/>
-      <w:pStyle w:val="Lijstopsomteken"/>
+      <w:pStyle w:val="ListBullet"/>
       <w:lvlText w:val=""/>
       <w:lvlJc w:val="left"/>
       <w:pPr>
@@ -3905,7 +3508,7 @@
     <w:lsdException w:name="List Table 6 Colorful Accent 6" w:uiPriority="51"/>
     <w:lsdException w:name="List Table 7 Colorful Accent 6" w:uiPriority="52"/>
   </w:latentStyles>
-  <w:style w:type="paragraph" w:default="1" w:styleId="Standaard">
+  <w:style w:type="paragraph" w:default="1" w:styleId="Normal">
     <w:name w:val="Normal"/>
     <w:qFormat/>
     <w:pPr>
@@ -3917,11 +3520,11 @@
       <w:szCs w:val="20"/>
     </w:rPr>
   </w:style>
-  <w:style w:type="paragraph" w:styleId="Kop1">
+  <w:style w:type="paragraph" w:styleId="Heading1">
     <w:name w:val="heading 1"/>
-    <w:basedOn w:val="Standaard"/>
-    <w:next w:val="Standaard"/>
-    <w:link w:val="Kop1Char"/>
+    <w:basedOn w:val="Normal"/>
+    <w:next w:val="Normal"/>
+    <w:link w:val="Heading1Char"/>
     <w:uiPriority w:val="9"/>
     <w:qFormat/>
     <w:pPr>
@@ -3937,11 +3540,11 @@
       <w:szCs w:val="32"/>
     </w:rPr>
   </w:style>
-  <w:style w:type="paragraph" w:styleId="Kop2">
+  <w:style w:type="paragraph" w:styleId="Heading2">
     <w:name w:val="heading 2"/>
-    <w:basedOn w:val="Standaard"/>
-    <w:next w:val="Standaard"/>
-    <w:link w:val="Kop2Char"/>
+    <w:basedOn w:val="Normal"/>
+    <w:next w:val="Normal"/>
+    <w:link w:val="Heading2Char"/>
     <w:uiPriority w:val="9"/>
     <w:qFormat/>
     <w:pPr>
@@ -3957,11 +3560,11 @@
       <w:szCs w:val="28"/>
     </w:rPr>
   </w:style>
-  <w:style w:type="paragraph" w:styleId="Kop3">
+  <w:style w:type="paragraph" w:styleId="Heading3">
     <w:name w:val="heading 3"/>
-    <w:basedOn w:val="Standaard"/>
-    <w:next w:val="Standaard"/>
-    <w:link w:val="Kop3Char"/>
+    <w:basedOn w:val="Normal"/>
+    <w:next w:val="Normal"/>
+    <w:link w:val="Heading3Char"/>
     <w:uiPriority w:val="9"/>
     <w:qFormat/>
     <w:pPr>
@@ -3977,11 +3580,11 @@
       <w:szCs w:val="24"/>
     </w:rPr>
   </w:style>
-  <w:style w:type="paragraph" w:styleId="Kop4">
+  <w:style w:type="paragraph" w:styleId="Heading4">
     <w:name w:val="heading 4"/>
-    <w:basedOn w:val="Standaard"/>
-    <w:next w:val="Standaard"/>
-    <w:link w:val="Kop4Char"/>
+    <w:basedOn w:val="Normal"/>
+    <w:next w:val="Normal"/>
+    <w:link w:val="Heading4Char"/>
     <w:uiPriority w:val="9"/>
     <w:unhideWhenUsed/>
     <w:qFormat/>
@@ -3998,11 +3601,11 @@
       <w:szCs w:val="22"/>
     </w:rPr>
   </w:style>
-  <w:style w:type="paragraph" w:styleId="Kop5">
+  <w:style w:type="paragraph" w:styleId="Heading5">
     <w:name w:val="heading 5"/>
-    <w:basedOn w:val="Standaard"/>
-    <w:next w:val="Standaard"/>
-    <w:link w:val="Kop5Char"/>
+    <w:basedOn w:val="Normal"/>
+    <w:next w:val="Normal"/>
+    <w:link w:val="Heading5Char"/>
     <w:uiPriority w:val="9"/>
     <w:unhideWhenUsed/>
     <w:qFormat/>
@@ -4019,11 +3622,11 @@
       <w:szCs w:val="26"/>
     </w:rPr>
   </w:style>
-  <w:style w:type="paragraph" w:styleId="Kop6">
+  <w:style w:type="paragraph" w:styleId="Heading6">
     <w:name w:val="heading 6"/>
-    <w:basedOn w:val="Standaard"/>
-    <w:next w:val="Standaard"/>
-    <w:link w:val="Kop6Char"/>
+    <w:basedOn w:val="Normal"/>
+    <w:next w:val="Normal"/>
+    <w:link w:val="Heading6Char"/>
     <w:uiPriority w:val="9"/>
     <w:unhideWhenUsed/>
     <w:qFormat/>
@@ -4038,11 +3641,11 @@
       <w:sz w:val="24"/>
     </w:rPr>
   </w:style>
-  <w:style w:type="paragraph" w:styleId="Kop7">
+  <w:style w:type="paragraph" w:styleId="Heading7">
     <w:name w:val="heading 7"/>
-    <w:basedOn w:val="Standaard"/>
-    <w:next w:val="Standaard"/>
-    <w:link w:val="Kop7Char"/>
+    <w:basedOn w:val="Normal"/>
+    <w:next w:val="Normal"/>
+    <w:link w:val="Heading7Char"/>
     <w:uiPriority w:val="9"/>
     <w:unhideWhenUsed/>
     <w:qFormat/>
@@ -4058,11 +3661,11 @@
       <w:sz w:val="24"/>
     </w:rPr>
   </w:style>
-  <w:style w:type="paragraph" w:styleId="Kop8">
+  <w:style w:type="paragraph" w:styleId="Heading8">
     <w:name w:val="heading 8"/>
-    <w:basedOn w:val="Standaard"/>
-    <w:next w:val="Standaard"/>
-    <w:link w:val="Kop8Char"/>
+    <w:basedOn w:val="Normal"/>
+    <w:next w:val="Normal"/>
+    <w:link w:val="Heading8Char"/>
     <w:uiPriority w:val="9"/>
     <w:unhideWhenUsed/>
     <w:qFormat/>
@@ -4076,11 +3679,11 @@
       <w:spacing w:val="10"/>
     </w:rPr>
   </w:style>
-  <w:style w:type="paragraph" w:styleId="Kop9">
+  <w:style w:type="paragraph" w:styleId="Heading9">
     <w:name w:val="heading 9"/>
-    <w:basedOn w:val="Standaard"/>
-    <w:next w:val="Standaard"/>
-    <w:link w:val="Kop9Char"/>
+    <w:basedOn w:val="Normal"/>
+    <w:next w:val="Normal"/>
+    <w:link w:val="Heading9Char"/>
     <w:uiPriority w:val="9"/>
     <w:unhideWhenUsed/>
     <w:qFormat/>
@@ -4095,13 +3698,12 @@
       <w:spacing w:val="10"/>
     </w:rPr>
   </w:style>
-  <w:style w:type="character" w:default="1" w:styleId="Standaardalinea-lettertype">
+  <w:style w:type="character" w:default="1" w:styleId="DefaultParagraphFont">
     <w:name w:val="Default Paragraph Font"/>
     <w:uiPriority w:val="1"/>
-    <w:semiHidden/>
     <w:unhideWhenUsed/>
   </w:style>
-  <w:style w:type="table" w:default="1" w:styleId="Standaardtabel">
+  <w:style w:type="table" w:default="1" w:styleId="TableNormal">
     <w:name w:val="Normal Table"/>
     <w:uiPriority w:val="99"/>
     <w:semiHidden/>
@@ -4116,16 +3718,16 @@
       </w:tblCellMar>
     </w:tblPr>
   </w:style>
-  <w:style w:type="numbering" w:default="1" w:styleId="Geenlijst">
+  <w:style w:type="numbering" w:default="1" w:styleId="NoList">
     <w:name w:val="No List"/>
     <w:uiPriority w:val="99"/>
     <w:semiHidden/>
     <w:unhideWhenUsed/>
   </w:style>
-  <w:style w:type="character" w:customStyle="1" w:styleId="Kop1Char">
-    <w:name w:val="Kop 1 Char"/>
-    <w:basedOn w:val="Standaardalinea-lettertype"/>
-    <w:link w:val="Kop1"/>
+  <w:style w:type="character" w:customStyle="1" w:styleId="Heading1Char">
+    <w:name w:val="Heading 1 Char"/>
+    <w:basedOn w:val="DefaultParagraphFont"/>
+    <w:link w:val="Heading1"/>
     <w:uiPriority w:val="9"/>
     <w:rPr>
       <w:rFonts w:asciiTheme="majorHAnsi" w:hAnsiTheme="majorHAnsi" w:cs="Times New Roman"/>
@@ -4136,10 +3738,10 @@
       <w:szCs w:val="32"/>
     </w:rPr>
   </w:style>
-  <w:style w:type="character" w:customStyle="1" w:styleId="Kop2Char">
-    <w:name w:val="Kop 2 Char"/>
-    <w:basedOn w:val="Standaardalinea-lettertype"/>
-    <w:link w:val="Kop2"/>
+  <w:style w:type="character" w:customStyle="1" w:styleId="Heading2Char">
+    <w:name w:val="Heading 2 Char"/>
+    <w:basedOn w:val="DefaultParagraphFont"/>
+    <w:link w:val="Heading2"/>
     <w:uiPriority w:val="9"/>
     <w:rPr>
       <w:rFonts w:asciiTheme="majorHAnsi" w:hAnsiTheme="majorHAnsi" w:cs="Times New Roman"/>
@@ -4150,10 +3752,10 @@
       <w:szCs w:val="28"/>
     </w:rPr>
   </w:style>
-  <w:style w:type="character" w:customStyle="1" w:styleId="Kop3Char">
-    <w:name w:val="Kop 3 Char"/>
-    <w:basedOn w:val="Standaardalinea-lettertype"/>
-    <w:link w:val="Kop3"/>
+  <w:style w:type="character" w:customStyle="1" w:styleId="Heading3Char">
+    <w:name w:val="Heading 3 Char"/>
+    <w:basedOn w:val="DefaultParagraphFont"/>
+    <w:link w:val="Heading3"/>
     <w:uiPriority w:val="9"/>
     <w:rPr>
       <w:rFonts w:asciiTheme="majorHAnsi" w:hAnsiTheme="majorHAnsi" w:cs="Times New Roman"/>
@@ -4164,10 +3766,10 @@
       <w:szCs w:val="24"/>
     </w:rPr>
   </w:style>
-  <w:style w:type="paragraph" w:styleId="Titel">
+  <w:style w:type="paragraph" w:styleId="Title">
     <w:name w:val="Title"/>
-    <w:basedOn w:val="Standaard"/>
-    <w:link w:val="TitelChar"/>
+    <w:basedOn w:val="Normal"/>
+    <w:link w:val="TitleChar"/>
     <w:uiPriority w:val="10"/>
     <w:qFormat/>
     <w:pPr>
@@ -4187,10 +3789,10 @@
       <w:szCs w:val="48"/>
     </w:rPr>
   </w:style>
-  <w:style w:type="character" w:customStyle="1" w:styleId="TitelChar">
-    <w:name w:val="Titel Char"/>
-    <w:basedOn w:val="Standaardalinea-lettertype"/>
-    <w:link w:val="Titel"/>
+  <w:style w:type="character" w:customStyle="1" w:styleId="TitleChar">
+    <w:name w:val="Title Char"/>
+    <w:basedOn w:val="DefaultParagraphFont"/>
+    <w:link w:val="Title"/>
     <w:uiPriority w:val="10"/>
     <w:rPr>
       <w:rFonts w:asciiTheme="majorHAnsi" w:hAnsiTheme="majorHAnsi" w:cs="Times New Roman"/>
@@ -4201,10 +3803,10 @@
       <w:szCs w:val="48"/>
     </w:rPr>
   </w:style>
-  <w:style w:type="paragraph" w:styleId="Ondertitel">
+  <w:style w:type="paragraph" w:styleId="Subtitle">
     <w:name w:val="Subtitle"/>
-    <w:basedOn w:val="Standaard"/>
-    <w:link w:val="OndertitelChar"/>
+    <w:basedOn w:val="Normal"/>
+    <w:link w:val="SubtitleChar"/>
     <w:uiPriority w:val="11"/>
     <w:qFormat/>
     <w:pPr>
@@ -4218,10 +3820,10 @@
       <w:szCs w:val="24"/>
     </w:rPr>
   </w:style>
-  <w:style w:type="character" w:customStyle="1" w:styleId="OndertitelChar">
-    <w:name w:val="Ondertitel Char"/>
-    <w:basedOn w:val="Standaardalinea-lettertype"/>
-    <w:link w:val="Ondertitel"/>
+  <w:style w:type="character" w:customStyle="1" w:styleId="SubtitleChar">
+    <w:name w:val="Subtitle Char"/>
+    <w:basedOn w:val="DefaultParagraphFont"/>
+    <w:link w:val="Subtitle"/>
     <w:uiPriority w:val="11"/>
     <w:rPr>
       <w:rFonts w:asciiTheme="majorHAnsi" w:hAnsiTheme="majorHAnsi" w:cstheme="minorHAnsi"/>
@@ -4229,10 +3831,10 @@
       <w:szCs w:val="24"/>
     </w:rPr>
   </w:style>
-  <w:style w:type="paragraph" w:styleId="Voettekst">
+  <w:style w:type="paragraph" w:styleId="Footer">
     <w:name w:val="footer"/>
-    <w:basedOn w:val="Standaard"/>
-    <w:link w:val="VoettekstChar"/>
+    <w:basedOn w:val="Normal"/>
+    <w:link w:val="FooterChar"/>
     <w:uiPriority w:val="99"/>
     <w:unhideWhenUsed/>
     <w:pPr>
@@ -4242,10 +3844,10 @@
       </w:tabs>
     </w:pPr>
   </w:style>
-  <w:style w:type="character" w:customStyle="1" w:styleId="VoettekstChar">
-    <w:name w:val="Voettekst Char"/>
-    <w:basedOn w:val="Standaardalinea-lettertype"/>
-    <w:link w:val="Voettekst"/>
+  <w:style w:type="character" w:customStyle="1" w:styleId="FooterChar">
+    <w:name w:val="Footer Char"/>
+    <w:basedOn w:val="DefaultParagraphFont"/>
+    <w:link w:val="Footer"/>
     <w:uiPriority w:val="99"/>
     <w:rPr>
       <w:rFonts w:cs="Times New Roman"/>
@@ -4253,10 +3855,10 @@
       <w:szCs w:val="20"/>
     </w:rPr>
   </w:style>
-  <w:style w:type="paragraph" w:styleId="Bijschrift">
+  <w:style w:type="paragraph" w:styleId="Caption">
     <w:name w:val="caption"/>
-    <w:basedOn w:val="Standaard"/>
-    <w:next w:val="Standaard"/>
+    <w:basedOn w:val="Normal"/>
+    <w:next w:val="Normal"/>
     <w:uiPriority w:val="35"/>
     <w:unhideWhenUsed/>
     <w:qFormat/>
@@ -4272,10 +3874,10 @@
       <w:szCs w:val="18"/>
     </w:rPr>
   </w:style>
-  <w:style w:type="paragraph" w:styleId="Ballontekst">
+  <w:style w:type="paragraph" w:styleId="BalloonText">
     <w:name w:val="Balloon Text"/>
-    <w:basedOn w:val="Standaard"/>
-    <w:link w:val="BallontekstChar"/>
+    <w:basedOn w:val="Normal"/>
+    <w:link w:val="BalloonTextChar"/>
     <w:uiPriority w:val="99"/>
     <w:semiHidden/>
     <w:unhideWhenUsed/>
@@ -4285,10 +3887,10 @@
       <w:szCs w:val="16"/>
     </w:rPr>
   </w:style>
-  <w:style w:type="character" w:customStyle="1" w:styleId="BallontekstChar">
-    <w:name w:val="Ballontekst Char"/>
-    <w:basedOn w:val="Standaardalinea-lettertype"/>
-    <w:link w:val="Ballontekst"/>
+  <w:style w:type="character" w:customStyle="1" w:styleId="BalloonTextChar">
+    <w:name w:val="Balloon Text Char"/>
+    <w:basedOn w:val="DefaultParagraphFont"/>
+    <w:link w:val="BalloonText"/>
     <w:uiPriority w:val="99"/>
     <w:semiHidden/>
     <w:rPr>
@@ -4298,7 +3900,7 @@
       <w:szCs w:val="16"/>
     </w:rPr>
   </w:style>
-  <w:style w:type="paragraph" w:styleId="Bloktekst">
+  <w:style w:type="paragraph" w:styleId="BlockText">
     <w:name w:val="Block Text"/>
     <w:aliases w:val="Ingesprongen blok"/>
     <w:uiPriority w:val="40"/>
@@ -4318,9 +3920,9 @@
       <w:szCs w:val="28"/>
     </w:rPr>
   </w:style>
-  <w:style w:type="character" w:styleId="Titelvanboek">
+  <w:style w:type="character" w:styleId="BookTitle">
     <w:name w:val="Book Title"/>
-    <w:basedOn w:val="Standaardalinea-lettertype"/>
+    <w:basedOn w:val="DefaultParagraphFont"/>
     <w:uiPriority w:val="33"/>
     <w:qFormat/>
     <w:rPr>
@@ -4331,7 +3933,7 @@
       <w:szCs w:val="20"/>
     </w:rPr>
   </w:style>
-  <w:style w:type="character" w:styleId="Nadruk">
+  <w:style w:type="character" w:styleId="Emphasis">
     <w:name w:val="Emphasis"/>
     <w:uiPriority w:val="20"/>
     <w:qFormat/>
@@ -4343,10 +3945,10 @@
       <w:w w:val="100"/>
     </w:rPr>
   </w:style>
-  <w:style w:type="paragraph" w:styleId="Koptekst">
+  <w:style w:type="paragraph" w:styleId="Header">
     <w:name w:val="header"/>
-    <w:basedOn w:val="Standaard"/>
-    <w:link w:val="KoptekstChar"/>
+    <w:basedOn w:val="Normal"/>
+    <w:link w:val="HeaderChar"/>
     <w:uiPriority w:val="99"/>
     <w:unhideWhenUsed/>
     <w:pPr>
@@ -4356,10 +3958,10 @@
       </w:tabs>
     </w:pPr>
   </w:style>
-  <w:style w:type="character" w:customStyle="1" w:styleId="KoptekstChar">
-    <w:name w:val="Koptekst Char"/>
-    <w:basedOn w:val="Standaardalinea-lettertype"/>
-    <w:link w:val="Koptekst"/>
+  <w:style w:type="character" w:customStyle="1" w:styleId="HeaderChar">
+    <w:name w:val="Header Char"/>
+    <w:basedOn w:val="DefaultParagraphFont"/>
+    <w:link w:val="Header"/>
     <w:uiPriority w:val="99"/>
     <w:rPr>
       <w:rFonts w:cs="Times New Roman"/>
@@ -4367,10 +3969,10 @@
       <w:szCs w:val="20"/>
     </w:rPr>
   </w:style>
-  <w:style w:type="character" w:customStyle="1" w:styleId="Kop4Char">
-    <w:name w:val="Kop 4 Char"/>
-    <w:basedOn w:val="Standaardalinea-lettertype"/>
-    <w:link w:val="Kop4"/>
+  <w:style w:type="character" w:customStyle="1" w:styleId="Heading4Char">
+    <w:name w:val="Heading 4 Char"/>
+    <w:basedOn w:val="DefaultParagraphFont"/>
+    <w:link w:val="Heading4"/>
     <w:uiPriority w:val="9"/>
     <w:rPr>
       <w:rFonts w:asciiTheme="majorHAnsi" w:hAnsiTheme="majorHAnsi" w:cs="Times New Roman"/>
@@ -4380,10 +3982,10 @@
       <w:sz w:val="24"/>
     </w:rPr>
   </w:style>
-  <w:style w:type="character" w:customStyle="1" w:styleId="Kop5Char">
-    <w:name w:val="Kop 5 Char"/>
-    <w:basedOn w:val="Standaardalinea-lettertype"/>
-    <w:link w:val="Kop5"/>
+  <w:style w:type="character" w:customStyle="1" w:styleId="Heading5Char">
+    <w:name w:val="Heading 5 Char"/>
+    <w:basedOn w:val="DefaultParagraphFont"/>
+    <w:link w:val="Heading5"/>
     <w:uiPriority w:val="9"/>
     <w:rPr>
       <w:rFonts w:asciiTheme="majorHAnsi" w:hAnsiTheme="majorHAnsi" w:cs="Times New Roman"/>
@@ -4394,10 +3996,10 @@
       <w:szCs w:val="26"/>
     </w:rPr>
   </w:style>
-  <w:style w:type="character" w:customStyle="1" w:styleId="Kop6Char">
-    <w:name w:val="Kop 6 Char"/>
-    <w:basedOn w:val="Standaardalinea-lettertype"/>
-    <w:link w:val="Kop6"/>
+  <w:style w:type="character" w:customStyle="1" w:styleId="Heading6Char">
+    <w:name w:val="Heading 6 Char"/>
+    <w:basedOn w:val="DefaultParagraphFont"/>
+    <w:link w:val="Heading6"/>
     <w:uiPriority w:val="9"/>
     <w:rPr>
       <w:rFonts w:asciiTheme="majorHAnsi" w:hAnsiTheme="majorHAnsi" w:cs="Times New Roman"/>
@@ -4407,10 +4009,10 @@
       <w:szCs w:val="20"/>
     </w:rPr>
   </w:style>
-  <w:style w:type="character" w:customStyle="1" w:styleId="Kop7Char">
-    <w:name w:val="Kop 7 Char"/>
-    <w:basedOn w:val="Standaardalinea-lettertype"/>
-    <w:link w:val="Kop7"/>
+  <w:style w:type="character" w:customStyle="1" w:styleId="Heading7Char">
+    <w:name w:val="Heading 7 Char"/>
+    <w:basedOn w:val="DefaultParagraphFont"/>
+    <w:link w:val="Heading7"/>
     <w:uiPriority w:val="9"/>
     <w:rPr>
       <w:rFonts w:asciiTheme="majorHAnsi" w:hAnsiTheme="majorHAnsi" w:cs="Times New Roman"/>
@@ -4421,10 +4023,10 @@
       <w:szCs w:val="20"/>
     </w:rPr>
   </w:style>
-  <w:style w:type="character" w:customStyle="1" w:styleId="Kop8Char">
-    <w:name w:val="Kop 8 Char"/>
-    <w:basedOn w:val="Standaardalinea-lettertype"/>
-    <w:link w:val="Kop8"/>
+  <w:style w:type="character" w:customStyle="1" w:styleId="Heading8Char">
+    <w:name w:val="Heading 8 Char"/>
+    <w:basedOn w:val="DefaultParagraphFont"/>
+    <w:link w:val="Heading8"/>
     <w:uiPriority w:val="9"/>
     <w:rPr>
       <w:rFonts w:asciiTheme="majorHAnsi" w:hAnsiTheme="majorHAnsi" w:cs="Times New Roman"/>
@@ -4433,10 +4035,10 @@
       <w:szCs w:val="20"/>
     </w:rPr>
   </w:style>
-  <w:style w:type="character" w:customStyle="1" w:styleId="Kop9Char">
-    <w:name w:val="Kop 9 Char"/>
-    <w:basedOn w:val="Standaardalinea-lettertype"/>
-    <w:link w:val="Kop9"/>
+  <w:style w:type="character" w:customStyle="1" w:styleId="Heading9Char">
+    <w:name w:val="Heading 9 Char"/>
+    <w:basedOn w:val="DefaultParagraphFont"/>
+    <w:link w:val="Heading9"/>
     <w:uiPriority w:val="9"/>
     <w:rPr>
       <w:rFonts w:asciiTheme="majorHAnsi" w:hAnsiTheme="majorHAnsi" w:cs="Times New Roman"/>
@@ -4446,9 +4048,9 @@
       <w:szCs w:val="20"/>
     </w:rPr>
   </w:style>
-  <w:style w:type="character" w:styleId="Intensievebenadrukking">
+  <w:style w:type="character" w:styleId="IntenseEmphasis">
     <w:name w:val="Intense Emphasis"/>
-    <w:basedOn w:val="Standaardalinea-lettertype"/>
+    <w:basedOn w:val="DefaultParagraphFont"/>
     <w:uiPriority w:val="21"/>
     <w:qFormat/>
     <w:rPr>
@@ -4463,9 +4065,9 @@
       <w:szCs w:val="20"/>
     </w:rPr>
   </w:style>
-  <w:style w:type="paragraph" w:styleId="Duidelijkcitaat">
+  <w:style w:type="paragraph" w:styleId="IntenseQuote">
     <w:name w:val="Intense Quote"/>
-    <w:basedOn w:val="Standaard"/>
+    <w:basedOn w:val="Normal"/>
     <w:qFormat/>
     <w:pPr>
       <w:pBdr>
@@ -4485,9 +4087,9 @@
       <w:sz w:val="32"/>
     </w:rPr>
   </w:style>
-  <w:style w:type="character" w:styleId="Intensieveverwijzing">
+  <w:style w:type="character" w:styleId="IntenseReference">
     <w:name w:val="Intense Reference"/>
-    <w:basedOn w:val="Standaardalinea-lettertype"/>
+    <w:basedOn w:val="DefaultParagraphFont"/>
     <w:uiPriority w:val="32"/>
     <w:qFormat/>
     <w:rPr>
@@ -4499,9 +4101,9 @@
       <w:u w:val="single"/>
     </w:rPr>
   </w:style>
-  <w:style w:type="paragraph" w:styleId="Lijstopsomteken">
+  <w:style w:type="paragraph" w:styleId="ListBullet">
     <w:name w:val="List Bullet"/>
-    <w:basedOn w:val="Standaard"/>
+    <w:basedOn w:val="Normal"/>
     <w:uiPriority w:val="36"/>
     <w:unhideWhenUsed/>
     <w:qFormat/>
@@ -4513,9 +4115,9 @@
       <w:contextualSpacing/>
     </w:pPr>
   </w:style>
-  <w:style w:type="paragraph" w:styleId="Lijstopsomteken2">
+  <w:style w:type="paragraph" w:styleId="ListBullet2">
     <w:name w:val="List Bullet 2"/>
-    <w:basedOn w:val="Standaard"/>
+    <w:basedOn w:val="Normal"/>
     <w:uiPriority w:val="36"/>
     <w:unhideWhenUsed/>
     <w:qFormat/>
@@ -4526,9 +4128,9 @@
       <w:spacing w:after="0"/>
     </w:pPr>
   </w:style>
-  <w:style w:type="paragraph" w:styleId="Lijstopsomteken3">
+  <w:style w:type="paragraph" w:styleId="ListBullet3">
     <w:name w:val="List Bullet 3"/>
-    <w:basedOn w:val="Standaard"/>
+    <w:basedOn w:val="Normal"/>
     <w:uiPriority w:val="36"/>
     <w:unhideWhenUsed/>
     <w:qFormat/>
@@ -4539,9 +4141,9 @@
       <w:spacing w:after="0"/>
     </w:pPr>
   </w:style>
-  <w:style w:type="paragraph" w:styleId="Lijstopsomteken4">
+  <w:style w:type="paragraph" w:styleId="ListBullet4">
     <w:name w:val="List Bullet 4"/>
-    <w:basedOn w:val="Standaard"/>
+    <w:basedOn w:val="Normal"/>
     <w:uiPriority w:val="36"/>
     <w:unhideWhenUsed/>
     <w:qFormat/>
@@ -4552,9 +4154,9 @@
       <w:spacing w:after="0"/>
     </w:pPr>
   </w:style>
-  <w:style w:type="paragraph" w:styleId="Lijstopsomteken5">
+  <w:style w:type="paragraph" w:styleId="ListBullet5">
     <w:name w:val="List Bullet 5"/>
-    <w:basedOn w:val="Standaard"/>
+    <w:basedOn w:val="Normal"/>
     <w:uiPriority w:val="36"/>
     <w:unhideWhenUsed/>
     <w:qFormat/>
@@ -4565,28 +4167,28 @@
       <w:spacing w:after="0"/>
     </w:pPr>
   </w:style>
-  <w:style w:type="paragraph" w:styleId="Geenafstand">
+  <w:style w:type="paragraph" w:styleId="NoSpacing">
     <w:name w:val="No Spacing"/>
-    <w:basedOn w:val="Standaard"/>
+    <w:basedOn w:val="Normal"/>
     <w:uiPriority w:val="1"/>
     <w:qFormat/>
     <w:pPr>
       <w:spacing w:after="0" w:line="240" w:lineRule="auto"/>
     </w:pPr>
   </w:style>
-  <w:style w:type="character" w:styleId="Tekstvantijdelijkeaanduiding">
+  <w:style w:type="character" w:styleId="PlaceholderText">
     <w:name w:val="Placeholder Text"/>
-    <w:basedOn w:val="Standaardalinea-lettertype"/>
+    <w:basedOn w:val="DefaultParagraphFont"/>
     <w:uiPriority w:val="99"/>
     <w:semiHidden/>
     <w:rPr>
       <w:color w:val="808080"/>
     </w:rPr>
   </w:style>
-  <w:style w:type="paragraph" w:styleId="Citaat">
+  <w:style w:type="paragraph" w:styleId="Quote">
     <w:name w:val="Quote"/>
-    <w:basedOn w:val="Standaard"/>
-    <w:link w:val="CitaatChar"/>
+    <w:basedOn w:val="Normal"/>
+    <w:link w:val="QuoteChar"/>
     <w:uiPriority w:val="29"/>
     <w:qFormat/>
     <w:rPr>
@@ -4595,10 +4197,10 @@
       <w:sz w:val="24"/>
     </w:rPr>
   </w:style>
-  <w:style w:type="character" w:customStyle="1" w:styleId="CitaatChar">
-    <w:name w:val="Citaat Char"/>
-    <w:basedOn w:val="Standaardalinea-lettertype"/>
-    <w:link w:val="Citaat"/>
+  <w:style w:type="character" w:customStyle="1" w:styleId="QuoteChar">
+    <w:name w:val="Quote Char"/>
+    <w:basedOn w:val="DefaultParagraphFont"/>
+    <w:link w:val="Quote"/>
     <w:uiPriority w:val="29"/>
     <w:rPr>
       <w:rFonts w:cs="Times New Roman"/>
@@ -4608,7 +4210,7 @@
       <w:szCs w:val="20"/>
     </w:rPr>
   </w:style>
-  <w:style w:type="character" w:styleId="Zwaar">
+  <w:style w:type="character" w:styleId="Strong">
     <w:name w:val="Strong"/>
     <w:uiPriority w:val="22"/>
     <w:qFormat/>
@@ -4618,9 +4220,9 @@
       <w:color w:val="9B2D1F" w:themeColor="accent2"/>
     </w:rPr>
   </w:style>
-  <w:style w:type="character" w:styleId="Subtielebenadrukking">
+  <w:style w:type="character" w:styleId="SubtleEmphasis">
     <w:name w:val="Subtle Emphasis"/>
-    <w:basedOn w:val="Standaardalinea-lettertype"/>
+    <w:basedOn w:val="DefaultParagraphFont"/>
     <w:uiPriority w:val="19"/>
     <w:qFormat/>
     <w:rPr>
@@ -4634,9 +4236,9 @@
       <w:szCs w:val="24"/>
     </w:rPr>
   </w:style>
-  <w:style w:type="character" w:styleId="Subtieleverwijzing">
+  <w:style w:type="character" w:styleId="SubtleReference">
     <w:name w:val="Subtle Reference"/>
-    <w:basedOn w:val="Standaardalinea-lettertype"/>
+    <w:basedOn w:val="DefaultParagraphFont"/>
     <w:uiPriority w:val="31"/>
     <w:qFormat/>
     <w:rPr>
@@ -4647,9 +4249,9 @@
       <w:u w:val="single"/>
     </w:rPr>
   </w:style>
-  <w:style w:type="table" w:styleId="Tabelraster">
+  <w:style w:type="table" w:styleId="TableGrid">
     <w:name w:val="Table Grid"/>
-    <w:basedOn w:val="Standaardtabel"/>
+    <w:basedOn w:val="TableNormal"/>
     <w:uiPriority w:val="1"/>
     <w:pPr>
       <w:spacing w:after="0" w:line="240" w:lineRule="auto"/>
@@ -4668,10 +4270,10 @@
       </w:tblBorders>
     </w:tblPr>
   </w:style>
-  <w:style w:type="paragraph" w:styleId="Inhopg1">
+  <w:style w:type="paragraph" w:styleId="TOC1">
     <w:name w:val="toc 1"/>
-    <w:basedOn w:val="Standaard"/>
-    <w:next w:val="Standaard"/>
+    <w:basedOn w:val="Normal"/>
+    <w:next w:val="Normal"/>
     <w:autoRedefine/>
     <w:uiPriority w:val="99"/>
     <w:semiHidden/>
@@ -4689,10 +4291,10 @@
       <w:color w:val="9B2D1F" w:themeColor="accent2"/>
     </w:rPr>
   </w:style>
-  <w:style w:type="paragraph" w:styleId="Inhopg2">
+  <w:style w:type="paragraph" w:styleId="TOC2">
     <w:name w:val="toc 2"/>
-    <w:basedOn w:val="Standaard"/>
-    <w:next w:val="Standaard"/>
+    <w:basedOn w:val="Normal"/>
+    <w:next w:val="Normal"/>
     <w:autoRedefine/>
     <w:uiPriority w:val="99"/>
     <w:semiHidden/>
@@ -4710,10 +4312,10 @@
       <w:noProof/>
     </w:rPr>
   </w:style>
-  <w:style w:type="paragraph" w:styleId="Inhopg3">
+  <w:style w:type="paragraph" w:styleId="TOC3">
     <w:name w:val="toc 3"/>
-    <w:basedOn w:val="Standaard"/>
-    <w:next w:val="Standaard"/>
+    <w:basedOn w:val="Normal"/>
+    <w:next w:val="Normal"/>
     <w:autoRedefine/>
     <w:uiPriority w:val="99"/>
     <w:semiHidden/>
@@ -4731,10 +4333,10 @@
       <w:noProof/>
     </w:rPr>
   </w:style>
-  <w:style w:type="paragraph" w:styleId="Inhopg4">
+  <w:style w:type="paragraph" w:styleId="TOC4">
     <w:name w:val="toc 4"/>
-    <w:basedOn w:val="Standaard"/>
-    <w:next w:val="Standaard"/>
+    <w:basedOn w:val="Normal"/>
+    <w:next w:val="Normal"/>
     <w:autoRedefine/>
     <w:uiPriority w:val="99"/>
     <w:semiHidden/>
@@ -4752,10 +4354,10 @@
       <w:noProof/>
     </w:rPr>
   </w:style>
-  <w:style w:type="paragraph" w:styleId="Inhopg5">
+  <w:style w:type="paragraph" w:styleId="TOC5">
     <w:name w:val="toc 5"/>
-    <w:basedOn w:val="Standaard"/>
-    <w:next w:val="Standaard"/>
+    <w:basedOn w:val="Normal"/>
+    <w:next w:val="Normal"/>
     <w:autoRedefine/>
     <w:uiPriority w:val="99"/>
     <w:semiHidden/>
@@ -4773,10 +4375,10 @@
       <w:noProof/>
     </w:rPr>
   </w:style>
-  <w:style w:type="paragraph" w:styleId="Inhopg6">
+  <w:style w:type="paragraph" w:styleId="TOC6">
     <w:name w:val="toc 6"/>
-    <w:basedOn w:val="Standaard"/>
-    <w:next w:val="Standaard"/>
+    <w:basedOn w:val="Normal"/>
+    <w:next w:val="Normal"/>
     <w:autoRedefine/>
     <w:uiPriority w:val="99"/>
     <w:semiHidden/>
@@ -4794,10 +4396,10 @@
       <w:noProof/>
     </w:rPr>
   </w:style>
-  <w:style w:type="paragraph" w:styleId="Inhopg7">
+  <w:style w:type="paragraph" w:styleId="TOC7">
     <w:name w:val="toc 7"/>
-    <w:basedOn w:val="Standaard"/>
-    <w:next w:val="Standaard"/>
+    <w:basedOn w:val="Normal"/>
+    <w:next w:val="Normal"/>
     <w:autoRedefine/>
     <w:uiPriority w:val="99"/>
     <w:semiHidden/>
@@ -4815,10 +4417,10 @@
       <w:noProof/>
     </w:rPr>
   </w:style>
-  <w:style w:type="paragraph" w:styleId="Inhopg8">
+  <w:style w:type="paragraph" w:styleId="TOC8">
     <w:name w:val="toc 8"/>
-    <w:basedOn w:val="Standaard"/>
-    <w:next w:val="Standaard"/>
+    <w:basedOn w:val="Normal"/>
+    <w:next w:val="Normal"/>
     <w:autoRedefine/>
     <w:uiPriority w:val="99"/>
     <w:semiHidden/>
@@ -4836,10 +4438,10 @@
       <w:noProof/>
     </w:rPr>
   </w:style>
-  <w:style w:type="paragraph" w:styleId="Inhopg9">
+  <w:style w:type="paragraph" w:styleId="TOC9">
     <w:name w:val="toc 9"/>
-    <w:basedOn w:val="Standaard"/>
-    <w:next w:val="Standaard"/>
+    <w:basedOn w:val="Normal"/>
+    <w:next w:val="Normal"/>
     <w:autoRedefine/>
     <w:uiPriority w:val="99"/>
     <w:semiHidden/>
@@ -4857,9 +4459,9 @@
       <w:noProof/>
     </w:rPr>
   </w:style>
-  <w:style w:type="paragraph" w:styleId="Lijstalinea">
+  <w:style w:type="paragraph" w:styleId="ListParagraph">
     <w:name w:val="List Paragraph"/>
-    <w:basedOn w:val="Standaard"/>
+    <w:basedOn w:val="Normal"/>
     <w:uiPriority w:val="34"/>
     <w:qFormat/>
     <w:rsid w:val="007748E0"/>
@@ -5006,7 +4608,7 @@
     <w:charset w:val="00"/>
     <w:family w:val="roman"/>
     <w:pitch w:val="variable"/>
-    <w:sig w:usb0="E0002EFF" w:usb1="C0007843" w:usb2="00000009" w:usb3="00000000" w:csb0="000001FF" w:csb1="00000000"/>
+    <w:sig w:usb0="E0002EFF" w:usb1="C000785B" w:usb2="00000009" w:usb3="00000000" w:csb0="000001FF" w:csb1="00000000"/>
   </w:font>
   <w:font w:name="Symbol">
     <w:panose1 w:val="05050102010706020507"/>
@@ -5075,14 +4677,14 @@
     <w:charset w:val="00"/>
     <w:family w:val="swiss"/>
     <w:pitch w:val="variable"/>
-    <w:sig w:usb0="E00002FF" w:usb1="4000ACFF" w:usb2="00000001" w:usb3="00000000" w:csb0="0000019F" w:csb1="00000000"/>
+    <w:sig w:usb0="E0002AFF" w:usb1="C000247B" w:usb2="00000009" w:usb3="00000000" w:csb0="000001FF" w:csb1="00000000"/>
   </w:font>
   <w:font w:name="Calibri Light">
     <w:panose1 w:val="020F0302020204030204"/>
     <w:charset w:val="00"/>
     <w:family w:val="swiss"/>
     <w:pitch w:val="variable"/>
-    <w:sig w:usb0="A00002EF" w:usb1="4000207B" w:usb2="00000000" w:usb3="00000000" w:csb0="0000019F" w:csb1="00000000"/>
+    <w:sig w:usb0="E0002AFF" w:usb1="C000247B" w:usb2="00000009" w:usb3="00000000" w:csb0="000001FF" w:csb1="00000000"/>
   </w:font>
 </w:fonts>
 </file>
@@ -5103,6 +4705,7 @@
   </w:compat>
   <w:rsids>
     <w:rsidRoot w:val="00624789"/>
+    <w:rsid w:val="000E24F9"/>
     <w:rsid w:val="0017284F"/>
     <w:rsid w:val="00624789"/>
     <w:rsid w:val="009252EF"/>
@@ -5125,8 +4728,8 @@
   </m:mathPr>
   <w:themeFontLang w:val="nl-NL"/>
   <w:clrSchemeMapping w:bg1="light1" w:t1="dark1" w:bg2="light2" w:t2="dark2" w:accent1="accent1" w:accent2="accent2" w:accent3="accent3" w:accent4="accent4" w:accent5="accent5" w:accent6="accent6" w:hyperlink="hyperlink" w:followedHyperlink="followedHyperlink"/>
-  <w:decimalSymbol w:val="."/>
-  <w:listSeparator w:val=","/>
+  <w:decimalSymbol w:val=","/>
+  <w:listSeparator w:val=";"/>
   <w15:chartTrackingRefBased/>
 </w:settings>
 </file>
@@ -5521,15 +5124,15 @@
     <w:lsdException w:name="List Table 6 Colorful Accent 6" w:uiPriority="51"/>
     <w:lsdException w:name="List Table 7 Colorful Accent 6" w:uiPriority="52"/>
   </w:latentStyles>
-  <w:style w:type="paragraph" w:default="1" w:styleId="Standaard">
+  <w:style w:type="paragraph" w:default="1" w:styleId="Normal">
     <w:name w:val="Normal"/>
     <w:qFormat/>
   </w:style>
-  <w:style w:type="paragraph" w:styleId="Kop1">
+  <w:style w:type="paragraph" w:styleId="Heading1">
     <w:name w:val="heading 1"/>
-    <w:basedOn w:val="Standaard"/>
-    <w:next w:val="Standaard"/>
-    <w:link w:val="Kop1Char"/>
+    <w:basedOn w:val="Normal"/>
+    <w:next w:val="Normal"/>
+    <w:link w:val="Heading1Char"/>
     <w:uiPriority w:val="9"/>
     <w:qFormat/>
     <w:pPr>
@@ -5545,11 +5148,11 @@
       <w:szCs w:val="32"/>
     </w:rPr>
   </w:style>
-  <w:style w:type="paragraph" w:styleId="Kop2">
+  <w:style w:type="paragraph" w:styleId="Heading2">
     <w:name w:val="heading 2"/>
-    <w:basedOn w:val="Standaard"/>
-    <w:next w:val="Standaard"/>
-    <w:link w:val="Kop2Char"/>
+    <w:basedOn w:val="Normal"/>
+    <w:next w:val="Normal"/>
+    <w:link w:val="Heading2Char"/>
     <w:uiPriority w:val="9"/>
     <w:qFormat/>
     <w:pPr>
@@ -5565,11 +5168,11 @@
       <w:szCs w:val="28"/>
     </w:rPr>
   </w:style>
-  <w:style w:type="paragraph" w:styleId="Kop3">
+  <w:style w:type="paragraph" w:styleId="Heading3">
     <w:name w:val="heading 3"/>
-    <w:basedOn w:val="Standaard"/>
-    <w:next w:val="Standaard"/>
-    <w:link w:val="Kop3Char"/>
+    <w:basedOn w:val="Normal"/>
+    <w:next w:val="Normal"/>
+    <w:link w:val="Heading3Char"/>
     <w:uiPriority w:val="9"/>
     <w:qFormat/>
     <w:pPr>
@@ -5585,13 +5188,13 @@
       <w:szCs w:val="24"/>
     </w:rPr>
   </w:style>
-  <w:style w:type="character" w:default="1" w:styleId="Standaardalinea-lettertype">
+  <w:style w:type="character" w:default="1" w:styleId="DefaultParagraphFont">
     <w:name w:val="Default Paragraph Font"/>
     <w:uiPriority w:val="1"/>
     <w:semiHidden/>
     <w:unhideWhenUsed/>
   </w:style>
-  <w:style w:type="table" w:default="1" w:styleId="Standaardtabel">
+  <w:style w:type="table" w:default="1" w:styleId="TableNormal">
     <w:name w:val="Normal Table"/>
     <w:uiPriority w:val="99"/>
     <w:semiHidden/>
@@ -5606,7 +5209,7 @@
       </w:tblCellMar>
     </w:tblPr>
   </w:style>
-  <w:style w:type="numbering" w:default="1" w:styleId="Geenlijst">
+  <w:style w:type="numbering" w:default="1" w:styleId="NoList">
     <w:name w:val="No List"/>
     <w:uiPriority w:val="99"/>
     <w:semiHidden/>
@@ -5618,10 +5221,10 @@
   <w:style w:type="paragraph" w:customStyle="1" w:styleId="0FA81F1A0D1C4265A5E238484729D7F0">
     <w:name w:val="0FA81F1A0D1C4265A5E238484729D7F0"/>
   </w:style>
-  <w:style w:type="character" w:customStyle="1" w:styleId="Kop1Char">
-    <w:name w:val="Kop 1 Char"/>
-    <w:basedOn w:val="Standaardalinea-lettertype"/>
-    <w:link w:val="Kop1"/>
+  <w:style w:type="character" w:customStyle="1" w:styleId="Heading1Char">
+    <w:name w:val="Heading 1 Char"/>
+    <w:basedOn w:val="DefaultParagraphFont"/>
+    <w:link w:val="Heading1"/>
     <w:uiPriority w:val="9"/>
     <w:rPr>
       <w:rFonts w:asciiTheme="majorHAnsi" w:eastAsiaTheme="minorHAnsi" w:hAnsiTheme="majorHAnsi" w:cs="Times New Roman"/>
@@ -5632,10 +5235,10 @@
       <w:szCs w:val="32"/>
     </w:rPr>
   </w:style>
-  <w:style w:type="character" w:customStyle="1" w:styleId="Kop2Char">
-    <w:name w:val="Kop 2 Char"/>
-    <w:basedOn w:val="Standaardalinea-lettertype"/>
-    <w:link w:val="Kop2"/>
+  <w:style w:type="character" w:customStyle="1" w:styleId="Heading2Char">
+    <w:name w:val="Heading 2 Char"/>
+    <w:basedOn w:val="DefaultParagraphFont"/>
+    <w:link w:val="Heading2"/>
     <w:uiPriority w:val="9"/>
     <w:rPr>
       <w:rFonts w:asciiTheme="majorHAnsi" w:eastAsiaTheme="minorHAnsi" w:hAnsiTheme="majorHAnsi" w:cs="Times New Roman"/>
@@ -5646,10 +5249,10 @@
       <w:szCs w:val="28"/>
     </w:rPr>
   </w:style>
-  <w:style w:type="character" w:customStyle="1" w:styleId="Kop3Char">
-    <w:name w:val="Kop 3 Char"/>
-    <w:basedOn w:val="Standaardalinea-lettertype"/>
-    <w:link w:val="Kop3"/>
+  <w:style w:type="character" w:customStyle="1" w:styleId="Heading3Char">
+    <w:name w:val="Heading 3 Char"/>
+    <w:basedOn w:val="DefaultParagraphFont"/>
+    <w:link w:val="Heading3"/>
     <w:uiPriority w:val="9"/>
     <w:rPr>
       <w:rFonts w:asciiTheme="majorHAnsi" w:eastAsiaTheme="minorHAnsi" w:hAnsiTheme="majorHAnsi" w:cs="Times New Roman"/>
@@ -5660,9 +5263,9 @@
       <w:szCs w:val="24"/>
     </w:rPr>
   </w:style>
-  <w:style w:type="character" w:styleId="Tekstvantijdelijkeaanduiding">
+  <w:style w:type="character" w:styleId="PlaceholderText">
     <w:name w:val="Placeholder Text"/>
-    <w:basedOn w:val="Standaardalinea-lettertype"/>
+    <w:basedOn w:val="DefaultParagraphFont"/>
     <w:uiPriority w:val="99"/>
     <w:semiHidden/>
     <w:rPr>
@@ -6014,7 +5617,7 @@
 </file>
 
 <file path=customXml/itemProps4.xml><?xml version="1.0" encoding="utf-8"?>
-<ds:datastoreItem xmlns:ds="http://schemas.openxmlformats.org/officeDocument/2006/customXml" ds:itemID="{81A2F708-1D10-4CAD-9B12-8E474F9A6C03}">
+<ds:datastoreItem xmlns:ds="http://schemas.openxmlformats.org/officeDocument/2006/customXml" ds:itemID="{61CD6184-6904-4E5E-9CD1-A8BF6C5CCA88}">
   <ds:schemaRefs>
     <ds:schemaRef ds:uri="http://schemas.openxmlformats.org/officeDocument/2006/bibliography"/>
   </ds:schemaRefs>

</xml_diff>